<commit_message>
ToDo: Weitermachen in Documentation
</commit_message>
<xml_diff>
--- a/Abschlussprojekt (Dokumentation).docx
+++ b/Abschlussprojekt (Dokumentation).docx
@@ -12,71 +12,121 @@
         <w:rPr>
           <w:lang w:val="de-AT"/>
         </w:rPr>
-        <w:t xml:space="preserve">URL zum </w:t>
-      </w:r>
-      <w:proofErr w:type="spellStart"/>
-      <w:r>
-        <w:rPr>
-          <w:lang w:val="de-AT"/>
-        </w:rPr>
-        <w:t>Git</w:t>
-      </w:r>
-      <w:proofErr w:type="spellEnd"/>
+        <w:t>URL zum Git</w:t>
+      </w:r>
       <w:r>
         <w:rPr>
           <w:lang w:val="de-AT"/>
         </w:rPr>
         <w:t>-Repository:</w:t>
       </w:r>
-    </w:p>
-    <w:p>
-      <w:pPr>
-        <w:rPr>
-          <w:lang w:val="de-AT"/>
-        </w:rPr>
-      </w:pPr>
-    </w:p>
-    <w:p>
-      <w:pPr>
-        <w:rPr>
-          <w:lang w:val="de-AT"/>
-        </w:rPr>
-      </w:pPr>
-    </w:p>
-    <w:p>
-      <w:pPr>
-        <w:rPr>
-          <w:lang w:val="de-AT"/>
-        </w:rPr>
-      </w:pPr>
-      <w:proofErr w:type="spellStart"/>
-      <w:r>
-        <w:rPr>
-          <w:lang w:val="de-AT"/>
-        </w:rPr>
-        <w:t>Git</w:t>
-      </w:r>
-      <w:proofErr w:type="spellEnd"/>
-      <w:r>
-        <w:rPr>
-          <w:lang w:val="de-AT"/>
-        </w:rPr>
-        <w:t>-Namen zu Echtnamen: (welcher Username gehört zu wem)</w:t>
-      </w:r>
-    </w:p>
-    <w:p>
-      <w:pPr>
-        <w:rPr>
-          <w:lang w:val="de-AT"/>
-        </w:rPr>
-      </w:pPr>
-    </w:p>
-    <w:p>
-      <w:pPr>
-        <w:rPr>
-          <w:lang w:val="de-AT"/>
-        </w:rPr>
-      </w:pPr>
+      <w:r>
+        <w:rPr>
+          <w:lang w:val="de-DE"/>
+        </w:rPr>
+        <w:t xml:space="preserve"> </w:t>
+      </w:r>
+      <w:hyperlink r:id="rId5" w:history="1">
+        <w:r>
+          <w:rPr>
+            <w:rStyle w:val="Hyperlink"/>
+            <w:lang w:val="de-DE"/>
+          </w:rPr>
+          <w:t>https://github.com/FlorianGoetz254/NewsGetter</w:t>
+        </w:r>
+      </w:hyperlink>
+    </w:p>
+    <w:p>
+      <w:pPr>
+        <w:rPr>
+          <w:lang w:val="de-AT"/>
+        </w:rPr>
+      </w:pPr>
+    </w:p>
+    <w:p>
+      <w:pPr>
+        <w:rPr>
+          <w:lang w:val="de-AT"/>
+        </w:rPr>
+      </w:pPr>
+    </w:p>
+    <w:p>
+      <w:pPr>
+        <w:rPr>
+          <w:lang w:val="de-AT"/>
+        </w:rPr>
+      </w:pPr>
+      <w:r>
+        <w:rPr>
+          <w:lang w:val="de-AT"/>
+        </w:rPr>
+        <w:t>Git-Namen zu Echtnamen: (welcher Username gehört zu wem)</w:t>
+      </w:r>
+    </w:p>
+    <w:p>
+      <w:pPr>
+        <w:rPr>
+          <w:lang w:val="de-AT"/>
+        </w:rPr>
+      </w:pPr>
+    </w:p>
+    <w:p>
+      <w:pPr>
+        <w:rPr>
+          <w:lang w:val="de-AT"/>
+        </w:rPr>
+      </w:pPr>
+      <w:r>
+        <w:rPr>
+          <w:lang w:val="de-AT"/>
+        </w:rPr>
+        <w:t xml:space="preserve">FlorianGoetz254 </w:t>
+      </w:r>
+      <w:r>
+        <w:rPr>
+          <w:lang w:val="de-AT"/>
+        </w:rPr>
+        <w:sym w:font="Wingdings" w:char="F0E0"/>
+      </w:r>
+      <w:r>
+        <w:rPr>
+          <w:lang w:val="de-AT"/>
+        </w:rPr>
+        <w:t xml:space="preserve"> Florian Götz</w:t>
+      </w:r>
+    </w:p>
+    <w:p>
+      <w:pPr>
+        <w:rPr>
+          <w:lang w:val="de-AT"/>
+        </w:rPr>
+      </w:pPr>
+      <w:hyperlink r:id="rId6" w:history="1">
+        <w:r>
+          <w:rPr>
+            <w:lang w:val="de-AT"/>
+          </w:rPr>
+          <w:t>MaxtheK1NG</w:t>
+        </w:r>
+      </w:hyperlink>
+      <w:r>
+        <w:rPr>
+          <w:lang w:val="de-AT"/>
+        </w:rPr>
+        <w:t xml:space="preserve"> </w:t>
+      </w:r>
+      <w:r>
+        <w:rPr>
+          <w:lang w:val="de-AT"/>
+        </w:rPr>
+        <w:sym w:font="Wingdings" w:char="F0E0"/>
+      </w:r>
+      <w:r>
+        <w:rPr>
+          <w:lang w:val="de-AT"/>
+        </w:rPr>
+        <w:t xml:space="preserve"> Maximilian Sachs</w:t>
+      </w:r>
     </w:p>
     <w:p>
       <w:pPr>
@@ -129,53 +179,98 @@
         <w:rPr>
           <w:lang w:val="de-AT"/>
         </w:rPr>
-        <w:t xml:space="preserve">Welche </w:t>
-      </w:r>
-      <w:proofErr w:type="spellStart"/>
-      <w:r>
-        <w:rPr>
-          <w:lang w:val="de-AT"/>
-        </w:rPr>
-        <w:t>packages</w:t>
-      </w:r>
-      <w:proofErr w:type="spellEnd"/>
-      <w:r>
-        <w:rPr>
-          <w:lang w:val="de-AT"/>
-        </w:rPr>
-        <w:t xml:space="preserve"> wurden eingesetzt</w:t>
-      </w:r>
-      <w:r>
-        <w:rPr>
-          <w:lang w:val="de-AT"/>
-        </w:rPr>
-        <w:t xml:space="preserve"> und wozu</w:t>
-      </w:r>
-      <w:r>
-        <w:rPr>
-          <w:lang w:val="de-AT"/>
-        </w:rPr>
-        <w:t>:</w:t>
-      </w:r>
-    </w:p>
-    <w:p>
-      <w:pPr>
-        <w:rPr>
-          <w:lang w:val="de-AT"/>
-        </w:rPr>
-      </w:pPr>
-    </w:p>
-    <w:p>
-      <w:pPr>
-        <w:rPr>
-          <w:lang w:val="de-AT"/>
-        </w:rPr>
-      </w:pPr>
-    </w:p>
-    <w:p>
-      <w:pPr>
-        <w:rPr>
-          <w:lang w:val="de-AT"/>
+        <w:t>Welche packages wurden eingesetzt und wozu:</w:t>
+      </w:r>
+    </w:p>
+    <w:p>
+      <w:pPr>
+        <w:rPr>
+          <w:lang w:val="de-AT"/>
+        </w:rPr>
+      </w:pPr>
+    </w:p>
+    <w:p>
+      <w:pPr>
+        <w:rPr>
+          <w:lang w:val="de-DE"/>
+        </w:rPr>
+      </w:pPr>
+      <w:r>
+        <w:rPr>
+          <w:lang w:val="de-DE"/>
+        </w:rPr>
+        <w:t xml:space="preserve">Express </w:t>
+      </w:r>
+      <w:r>
+        <w:sym w:font="Wingdings" w:char="F0E0"/>
+      </w:r>
+      <w:r>
+        <w:rPr>
+          <w:lang w:val="de-DE"/>
+        </w:rPr>
+        <w:t xml:space="preserve"> Erstellung der Servers </w:t>
+      </w:r>
+      <w:r>
+        <w:rPr>
+          <w:lang w:val="de-DE"/>
+        </w:rPr>
+        <w:t>für die Website zum Abrufen(Statische HTML-Seite) und Anzeigen(Dynamische Seite) der News</w:t>
+      </w:r>
+    </w:p>
+    <w:p>
+      <w:pPr>
+        <w:rPr>
+          <w:lang w:val="de-DE"/>
+        </w:rPr>
+      </w:pPr>
+      <w:r>
+        <w:rPr>
+          <w:lang w:val="de-DE"/>
+        </w:rPr>
+        <w:t>NewsApi (</w:t>
+      </w:r>
+      <w:hyperlink r:id="rId7" w:history="1">
+        <w:r>
+          <w:rPr>
+            <w:rStyle w:val="Hyperlink"/>
+            <w:lang w:val="de-DE"/>
+          </w:rPr>
+          <w:t>https://newsapi.org/</w:t>
+        </w:r>
+      </w:hyperlink>
+      <w:r>
+        <w:rPr>
+          <w:lang w:val="de-DE"/>
+        </w:rPr>
+        <w:t xml:space="preserve">) </w:t>
+      </w:r>
+      <w:r>
+        <w:sym w:font="Wingdings" w:char="F0E0"/>
+      </w:r>
+      <w:r>
+        <w:rPr>
+          <w:lang w:val="de-DE"/>
+        </w:rPr>
+        <w:t xml:space="preserve"> Abruf der</w:t>
+      </w:r>
+      <w:r>
+        <w:rPr>
+          <w:lang w:val="de-DE"/>
+        </w:rPr>
+        <w:t xml:space="preserve"> Nachrichten mit Parametern</w:t>
+      </w:r>
+    </w:p>
+    <w:p>
+      <w:pPr>
+        <w:rPr>
+          <w:lang w:val="de-DE"/>
+        </w:rPr>
+      </w:pPr>
+    </w:p>
+    <w:p>
+      <w:pPr>
+        <w:rPr>
+          <w:lang w:val="de-DE"/>
         </w:rPr>
       </w:pPr>
     </w:p>
@@ -205,216 +300,481 @@
           <w:lang w:val="de-AT"/>
         </w:rPr>
       </w:pPr>
-    </w:p>
-    <w:p>
-      <w:pPr>
-        <w:rPr>
-          <w:lang w:val="de-AT"/>
-        </w:rPr>
-      </w:pPr>
-    </w:p>
-    <w:p>
-      <w:pPr>
-        <w:rPr>
-          <w:lang w:val="de-AT"/>
-        </w:rPr>
-      </w:pPr>
-      <w:r>
-        <w:rPr>
-          <w:lang w:val="de-AT"/>
-        </w:rPr>
-        <w:t>Wie startet man den Server (was muss alles laufen &amp; wie startet man es)?</w:t>
-      </w:r>
-    </w:p>
-    <w:p>
-      <w:pPr>
-        <w:rPr>
-          <w:lang w:val="de-AT"/>
-        </w:rPr>
-      </w:pPr>
-    </w:p>
-    <w:p>
-      <w:pPr>
-        <w:rPr>
-          <w:lang w:val="de-AT"/>
-        </w:rPr>
-      </w:pPr>
-    </w:p>
-    <w:p>
-      <w:pPr>
-        <w:rPr>
-          <w:lang w:val="de-AT"/>
-        </w:rPr>
-      </w:pPr>
-    </w:p>
-    <w:p>
-      <w:pPr>
-        <w:rPr>
-          <w:lang w:val="de-AT"/>
-        </w:rPr>
-      </w:pPr>
-      <w:r>
-        <w:rPr>
-          <w:lang w:val="de-AT"/>
-        </w:rPr>
-        <w:t>Wie startet man den Client? (Parameter, etc.)</w:t>
-      </w:r>
-    </w:p>
-    <w:p>
-      <w:pPr>
-        <w:rPr>
-          <w:lang w:val="de-AT"/>
-        </w:rPr>
-      </w:pPr>
-    </w:p>
-    <w:p>
-      <w:pPr>
-        <w:rPr>
-          <w:lang w:val="de-AT"/>
-        </w:rPr>
-      </w:pPr>
-    </w:p>
-    <w:p>
-      <w:pPr>
-        <w:rPr>
-          <w:lang w:val="de-AT"/>
-        </w:rPr>
-      </w:pPr>
-    </w:p>
-    <w:p>
-      <w:pPr>
-        <w:rPr>
-          <w:lang w:val="de-AT"/>
-        </w:rPr>
-      </w:pPr>
-      <w:r>
-        <w:rPr>
-          <w:lang w:val="de-AT"/>
-        </w:rPr>
-        <w:t>Was sollte man im Client sehen? (Wie ist er zu bedienen)</w:t>
-      </w:r>
-    </w:p>
-    <w:p>
-      <w:pPr>
-        <w:rPr>
-          <w:lang w:val="de-AT"/>
-        </w:rPr>
-      </w:pPr>
-    </w:p>
-    <w:p>
-      <w:pPr>
-        <w:rPr>
-          <w:lang w:val="de-AT"/>
-        </w:rPr>
-      </w:pPr>
-    </w:p>
-    <w:p>
-      <w:pPr>
-        <w:rPr>
-          <w:lang w:val="de-AT"/>
-        </w:rPr>
-      </w:pPr>
-    </w:p>
-    <w:p>
-      <w:r>
-        <w:rPr>
-          <w:lang w:val="de-AT"/>
-        </w:rPr>
-        <w:t>Verwendete Technologien: (</w:t>
-      </w:r>
-      <w:proofErr w:type="spellStart"/>
-      <w:r>
-        <w:rPr>
-          <w:lang w:val="de-AT"/>
-        </w:rPr>
-        <w:t>zB</w:t>
-      </w:r>
-      <w:proofErr w:type="spellEnd"/>
-      <w:r>
-        <w:rPr>
-          <w:lang w:val="de-AT"/>
-        </w:rPr>
-        <w:t xml:space="preserve">. </w:t>
-      </w:r>
-      <w:r>
-        <w:t xml:space="preserve">Express, MongoDB, </w:t>
-      </w:r>
-      <w:proofErr w:type="gramStart"/>
-      <w:r>
-        <w:t>Angular</w:t>
-      </w:r>
-      <w:proofErr w:type="gramEnd"/>
-      <w:r>
-        <w:t xml:space="preserve">, socket.io, </w:t>
-      </w:r>
-      <w:r>
-        <w:t>jQuery)</w:t>
+      <w:r>
+        <w:rPr>
+          <w:lang w:val="de-AT"/>
+        </w:rPr>
+        <w:t>NodeJS</w:t>
+      </w:r>
+    </w:p>
+    <w:p>
+      <w:r>
+        <w:t>NewsAPI (</w:t>
+      </w:r>
+      <w:hyperlink r:id="rId8" w:history="1">
+        <w:r>
+          <w:rPr>
+            <w:rStyle w:val="Hyperlink"/>
+          </w:rPr>
+          <w:t>https://www.npmjs.com/package/newsapi</w:t>
+        </w:r>
+      </w:hyperlink>
+      <w:r>
+        <w:t>)</w:t>
+      </w:r>
+    </w:p>
+    <w:p>
+      <w:r>
+        <w:t>Express (</w:t>
+      </w:r>
+      <w:hyperlink r:id="rId9" w:history="1">
+        <w:r>
+          <w:rPr>
+            <w:rStyle w:val="Hyperlink"/>
+          </w:rPr>
+          <w:t>https://www.npmjs.com/package/express</w:t>
+        </w:r>
+      </w:hyperlink>
+      <w:r>
+        <w:t>)</w:t>
       </w:r>
     </w:p>
     <w:p/>
     <w:p/>
-    <w:p/>
-    <w:p>
-      <w:pPr>
-        <w:rPr>
-          <w:lang w:val="de-AT"/>
-        </w:rPr>
-      </w:pPr>
-      <w:r>
-        <w:rPr>
-          <w:lang w:val="de-AT"/>
-        </w:rPr>
-        <w:t xml:space="preserve">Wer hat was genau gemacht? </w:t>
-      </w:r>
-      <w:r>
-        <w:rPr>
-          <w:lang w:val="de-AT"/>
-        </w:rPr>
-        <w:t>(Schüler: Teile des Projekts)</w:t>
-      </w:r>
-    </w:p>
-    <w:p>
-      <w:pPr>
-        <w:rPr>
-          <w:lang w:val="de-AT"/>
-        </w:rPr>
-      </w:pPr>
-    </w:p>
-    <w:p>
-      <w:pPr>
-        <w:rPr>
-          <w:lang w:val="de-AT"/>
-        </w:rPr>
-      </w:pPr>
-    </w:p>
-    <w:p>
-      <w:pPr>
-        <w:rPr>
-          <w:lang w:val="de-AT"/>
-        </w:rPr>
-      </w:pPr>
-    </w:p>
-    <w:p>
-      <w:pPr>
-        <w:rPr>
-          <w:lang w:val="de-AT"/>
-        </w:rPr>
-      </w:pPr>
-    </w:p>
-    <w:p>
-      <w:pPr>
-        <w:rPr>
-          <w:lang w:val="de-AT"/>
-        </w:rPr>
-      </w:pPr>
-      <w:r>
-        <w:rPr>
-          <w:lang w:val="de-AT"/>
-        </w:rPr>
-        <w:t>Worauf seid ihr besonders stolz/was war besonders schwer:</w:t>
+    <w:p>
+      <w:pPr>
+        <w:rPr>
+          <w:lang w:val="de-AT"/>
+        </w:rPr>
+      </w:pPr>
+      <w:r>
+        <w:rPr>
+          <w:lang w:val="de-AT"/>
+        </w:rPr>
+        <w:t>Wie startet man den Server (was muss alles laufen &amp; wie startet man es)?</w:t>
+      </w:r>
+    </w:p>
+    <w:p>
+      <w:pPr>
+        <w:rPr>
+          <w:lang w:val="de-AT"/>
+        </w:rPr>
+      </w:pPr>
+    </w:p>
+    <w:p>
+      <w:pPr>
+        <w:rPr>
+          <w:lang w:val="de-AT"/>
+        </w:rPr>
+      </w:pPr>
+      <w:r>
+        <w:rPr>
+          <w:lang w:val="de-AT"/>
+        </w:rPr>
+        <w:t>node src/server.js</w:t>
+      </w:r>
+    </w:p>
+    <w:p>
+      <w:pPr>
+        <w:rPr>
+          <w:lang w:val="de-AT"/>
+        </w:rPr>
+      </w:pPr>
+      <w:r>
+        <w:rPr>
+          <w:lang w:val="de-AT"/>
+        </w:rPr>
+        <w:t>ODER</w:t>
+      </w:r>
+    </w:p>
+    <w:p>
+      <w:pPr>
+        <w:rPr>
+          <w:lang w:val="de-AT"/>
+        </w:rPr>
+      </w:pPr>
+      <w:r>
+        <w:rPr>
+          <w:lang w:val="de-AT"/>
+        </w:rPr>
+        <w:t>node main.js</w:t>
+      </w:r>
+    </w:p>
+    <w:p>
+      <w:pPr>
+        <w:rPr>
+          <w:lang w:val="de-AT"/>
+        </w:rPr>
+      </w:pPr>
+    </w:p>
+    <w:p>
+      <w:pPr>
+        <w:rPr>
+          <w:lang w:val="de-AT"/>
+        </w:rPr>
+      </w:pPr>
+    </w:p>
+    <w:p>
+      <w:pPr>
+        <w:rPr>
+          <w:lang w:val="de-AT"/>
+        </w:rPr>
+      </w:pPr>
+      <w:r>
+        <w:rPr>
+          <w:lang w:val="de-AT"/>
+        </w:rPr>
+        <w:t>Wie startet man den Client? (Parameter, etc.)</w:t>
+      </w:r>
+    </w:p>
+    <w:p>
+      <w:pPr>
+        <w:rPr>
+          <w:lang w:val="de-AT"/>
+        </w:rPr>
+      </w:pPr>
+    </w:p>
+    <w:p>
+      <w:pPr>
+        <w:rPr>
+          <w:lang w:val="de-AT"/>
+        </w:rPr>
+      </w:pPr>
+      <w:r>
+        <w:rPr>
+          <w:lang w:val="de-AT"/>
+        </w:rPr>
+        <w:t xml:space="preserve">Browser (localhost:3000) </w:t>
+      </w:r>
+      <w:r>
+        <w:rPr>
+          <w:lang w:val="de-AT"/>
+        </w:rPr>
+        <w:sym w:font="Wingdings" w:char="F0E0"/>
+      </w:r>
+      <w:r>
+        <w:rPr>
+          <w:lang w:val="de-AT"/>
+        </w:rPr>
+        <w:t xml:space="preserve"> für statische Website</w:t>
+      </w:r>
+    </w:p>
+    <w:p>
+      <w:pPr>
+        <w:rPr>
+          <w:lang w:val="de-AT"/>
+        </w:rPr>
+      </w:pPr>
+      <w:r>
+        <w:rPr>
+          <w:lang w:val="de-AT"/>
+        </w:rPr>
+        <w:t>Statische Website generiert Link für dynamische Seite</w:t>
+      </w:r>
+    </w:p>
+    <w:p>
+      <w:pPr>
+        <w:rPr>
+          <w:lang w:val="de-AT"/>
+        </w:rPr>
+      </w:pPr>
+    </w:p>
+    <w:p>
+      <w:pPr>
+        <w:rPr>
+          <w:lang w:val="de-AT"/>
+        </w:rPr>
+      </w:pPr>
+    </w:p>
+    <w:p>
+      <w:pPr>
+        <w:rPr>
+          <w:lang w:val="de-AT"/>
+        </w:rPr>
+      </w:pPr>
+      <w:r>
+        <w:rPr>
+          <w:lang w:val="de-AT"/>
+        </w:rPr>
+        <w:t>Was sollte man im Client sehen? (Wie ist er zu bedienen)</w:t>
+      </w:r>
+    </w:p>
+    <w:p>
+      <w:pPr>
+        <w:rPr>
+          <w:lang w:val="de-AT"/>
+        </w:rPr>
+      </w:pPr>
+    </w:p>
+    <w:p>
+      <w:pPr>
+        <w:rPr>
+          <w:lang w:val="de-AT"/>
+        </w:rPr>
+      </w:pPr>
+      <w:r>
+        <w:rPr>
+          <w:noProof/>
+          <w:lang w:val="de-AT"/>
+        </w:rPr>
+        <w:lastRenderedPageBreak/>
+        <w:drawing>
+          <wp:inline distT="0" distB="0" distL="0" distR="0">
+            <wp:extent cx="2667000" cy="2724150"/>
+            <wp:effectExtent l="0" t="0" r="0" b="0"/>
+            <wp:docPr id="1" name="Grafik 1"/>
+            <wp:cNvGraphicFramePr>
+              <a:graphicFrameLocks xmlns:a="http://schemas.openxmlformats.org/drawingml/2006/main" noChangeAspect="1"/>
+            </wp:cNvGraphicFramePr>
+            <a:graphic xmlns:a="http://schemas.openxmlformats.org/drawingml/2006/main">
+              <a:graphicData uri="http://schemas.openxmlformats.org/drawingml/2006/picture">
+                <pic:pic xmlns:pic="http://schemas.openxmlformats.org/drawingml/2006/picture">
+                  <pic:nvPicPr>
+                    <pic:cNvPr id="0" name="Picture 1"/>
+                    <pic:cNvPicPr>
+                      <a:picLocks noChangeAspect="1" noChangeArrowheads="1"/>
+                    </pic:cNvPicPr>
+                  </pic:nvPicPr>
+                  <pic:blipFill>
+                    <a:blip r:embed="rId10">
+                      <a:extLst>
+                        <a:ext uri="{28A0092B-C50C-407E-A947-70E740481C1C}">
+                          <a14:useLocalDpi xmlns:a14="http://schemas.microsoft.com/office/drawing/2010/main" val="0"/>
+                        </a:ext>
+                      </a:extLst>
+                    </a:blip>
+                    <a:srcRect/>
+                    <a:stretch>
+                      <a:fillRect/>
+                    </a:stretch>
+                  </pic:blipFill>
+                  <pic:spPr bwMode="auto">
+                    <a:xfrm>
+                      <a:off x="0" y="0"/>
+                      <a:ext cx="2667000" cy="2724150"/>
+                    </a:xfrm>
+                    <a:prstGeom prst="rect">
+                      <a:avLst/>
+                    </a:prstGeom>
+                    <a:noFill/>
+                    <a:ln>
+                      <a:noFill/>
+                    </a:ln>
+                  </pic:spPr>
+                </pic:pic>
+              </a:graphicData>
+            </a:graphic>
+          </wp:inline>
+        </w:drawing>
+      </w:r>
+    </w:p>
+    <w:p>
+      <w:pPr>
+        <w:rPr>
+          <w:lang w:val="de-AT"/>
+        </w:rPr>
+      </w:pPr>
+      <w:r>
+        <w:rPr>
+          <w:lang w:val="de-AT"/>
+        </w:rPr>
+        <w:t xml:space="preserve">Statische Website: </w:t>
+      </w:r>
+    </w:p>
+    <w:p>
+      <w:pPr>
+        <w:pStyle w:val="Listenabsatz"/>
+        <w:numPr>
+          <w:ilvl w:val="0"/>
+          <w:numId w:val="1"/>
+        </w:numPr>
+        <w:rPr>
+          <w:lang w:val="de-AT"/>
+        </w:rPr>
+      </w:pPr>
+      <w:r>
+        <w:rPr>
+          <w:lang w:val="de-AT"/>
+        </w:rPr>
+        <w:t>Eingabe aller gewünschten Parameter</w:t>
+      </w:r>
+    </w:p>
+    <w:p>
+      <w:pPr>
+        <w:pStyle w:val="Listenabsatz"/>
+        <w:numPr>
+          <w:ilvl w:val="0"/>
+          <w:numId w:val="1"/>
+        </w:numPr>
+        <w:rPr>
+          <w:lang w:val="de-AT"/>
+        </w:rPr>
+      </w:pPr>
+      <w:r>
+        <w:rPr>
+          <w:lang w:val="de-AT"/>
+        </w:rPr>
+        <w:t>„Generate Link“ klicken</w:t>
+      </w:r>
+    </w:p>
+    <w:p>
+      <w:pPr>
+        <w:pStyle w:val="Listenabsatz"/>
+        <w:numPr>
+          <w:ilvl w:val="0"/>
+          <w:numId w:val="1"/>
+        </w:numPr>
+        <w:rPr>
+          <w:lang w:val="de-AT"/>
+        </w:rPr>
+      </w:pPr>
+      <w:r>
+        <w:rPr>
+          <w:lang w:val="de-AT"/>
+        </w:rPr>
+        <w:t>Rechtsklick auf den generierten Link</w:t>
+      </w:r>
+      <w:r>
+        <w:rPr>
+          <w:lang w:val="de-AT"/>
+        </w:rPr>
+        <w:t xml:space="preserve"> &gt; Open with new tab</w:t>
+      </w:r>
+      <w:r>
+        <w:rPr>
+          <w:lang w:val="de-AT"/>
+        </w:rPr>
+        <w:t xml:space="preserve"> (Dynamische Seite wird geladen)</w:t>
+      </w:r>
+    </w:p>
+    <w:p>
+      <w:pPr>
+        <w:rPr>
+          <w:lang w:val="de-AT"/>
+        </w:rPr>
+      </w:pPr>
+    </w:p>
+    <w:p>
+      <w:pPr>
+        <w:rPr>
+          <w:lang w:val="de-AT"/>
+        </w:rPr>
+      </w:pPr>
+    </w:p>
+    <w:p>
+      <w:pPr>
+        <w:rPr>
+          <w:lang w:val="de-DE"/>
+        </w:rPr>
+      </w:pPr>
+      <w:r>
+        <w:rPr>
+          <w:lang w:val="de-AT"/>
+        </w:rPr>
+        <w:t xml:space="preserve">Verwendete Technologien: (zB. </w:t>
+      </w:r>
+      <w:r>
+        <w:rPr>
+          <w:lang w:val="de-DE"/>
+        </w:rPr>
+        <w:t>Express, MongoDB, Angular, socket.io, jQuery)</w:t>
+      </w:r>
+    </w:p>
+    <w:p>
+      <w:pPr>
+        <w:rPr>
+          <w:lang w:val="de-DE"/>
+        </w:rPr>
+      </w:pPr>
+    </w:p>
+    <w:p>
+      <w:pPr>
+        <w:rPr>
+          <w:lang w:val="de-DE"/>
+        </w:rPr>
+      </w:pPr>
+      <w:r>
+        <w:rPr>
+          <w:lang w:val="de-DE"/>
+        </w:rPr>
+        <w:t>Express für Server</w:t>
       </w:r>
       <w:bookmarkStart w:id="0" w:name="_GoBack"/>
       <w:bookmarkEnd w:id="0"/>
+    </w:p>
+    <w:p>
+      <w:pPr>
+        <w:rPr>
+          <w:lang w:val="de-DE"/>
+        </w:rPr>
+      </w:pPr>
+    </w:p>
+    <w:p>
+      <w:pPr>
+        <w:rPr>
+          <w:lang w:val="de-DE"/>
+        </w:rPr>
+      </w:pPr>
+    </w:p>
+    <w:p>
+      <w:pPr>
+        <w:rPr>
+          <w:lang w:val="de-AT"/>
+        </w:rPr>
+      </w:pPr>
+      <w:r>
+        <w:rPr>
+          <w:lang w:val="de-AT"/>
+        </w:rPr>
+        <w:t xml:space="preserve">Wer hat was genau gemacht? </w:t>
+      </w:r>
+      <w:r>
+        <w:rPr>
+          <w:lang w:val="de-AT"/>
+        </w:rPr>
+        <w:t>(Schüler: Teile des Projekts)</w:t>
+      </w:r>
+    </w:p>
+    <w:p>
+      <w:pPr>
+        <w:rPr>
+          <w:lang w:val="de-AT"/>
+        </w:rPr>
+      </w:pPr>
+    </w:p>
+    <w:p>
+      <w:pPr>
+        <w:rPr>
+          <w:lang w:val="de-AT"/>
+        </w:rPr>
+      </w:pPr>
+    </w:p>
+    <w:p>
+      <w:pPr>
+        <w:rPr>
+          <w:lang w:val="de-AT"/>
+        </w:rPr>
+      </w:pPr>
+    </w:p>
+    <w:p>
+      <w:pPr>
+        <w:rPr>
+          <w:lang w:val="de-AT"/>
+        </w:rPr>
+      </w:pPr>
+    </w:p>
+    <w:p>
+      <w:pPr>
+        <w:rPr>
+          <w:lang w:val="de-AT"/>
+        </w:rPr>
+      </w:pPr>
+      <w:r>
+        <w:rPr>
+          <w:lang w:val="de-AT"/>
+        </w:rPr>
+        <w:t>Worauf seid ihr besonders stolz/was war besonders schwer:</w:t>
+      </w:r>
     </w:p>
     <w:sectPr>
       <w:pgSz w:w="11900" w:h="16840"/>
@@ -424,6 +784,100 @@
     </w:sectPr>
   </w:body>
 </w:document>
+</file>
+
+<file path=word/numbering.xml><?xml version="1.0" encoding="utf-8"?>
+<w:numbering xmlns:wpc="http://schemas.microsoft.com/office/word/2010/wordprocessingCanvas" xmlns:cx="http://schemas.microsoft.com/office/drawing/2014/chartex" xmlns:cx1="http://schemas.microsoft.com/office/drawing/2015/9/8/chartex" xmlns:cx2="http://schemas.microsoft.com/office/drawing/2015/10/21/chartex" xmlns:cx3="http://schemas.microsoft.com/office/drawing/2016/5/9/chartex" xmlns:cx4="http://schemas.microsoft.com/office/drawing/2016/5/10/chartex" xmlns:cx5="http://schemas.microsoft.com/office/drawing/2016/5/11/chartex" xmlns:cx6="http://schemas.microsoft.com/office/drawing/2016/5/12/chartex" xmlns:cx7="http://schemas.microsoft.com/office/drawing/2016/5/13/chartex" xmlns:cx8="http://schemas.microsoft.com/office/drawing/2016/5/14/chartex" xmlns:mc="http://schemas.openxmlformats.org/markup-compatibility/2006" xmlns:aink="http://schemas.microsoft.com/office/drawing/2016/ink" xmlns:am3d="http://schemas.microsoft.com/office/drawing/2017/model3d" xmlns:o="urn:schemas-microsoft-com:office:office" xmlns:r="http://schemas.openxmlformats.org/officeDocument/2006/relationships" xmlns:m="http://schemas.openxmlformats.org/officeDocument/2006/math" xmlns:v="urn:schemas-microsoft-com:vml" xmlns:wp14="http://schemas.microsoft.com/office/word/2010/wordprocessingDrawing" xmlns:wp="http://schemas.openxmlformats.org/drawingml/2006/wordprocessingDrawing" xmlns:w10="urn:schemas-microsoft-com:office:word" xmlns:w="http://schemas.openxmlformats.org/wordprocessingml/2006/main" xmlns:w14="http://schemas.microsoft.com/office/word/2010/wordml" xmlns:w15="http://schemas.microsoft.com/office/word/2012/wordml" xmlns:w16cid="http://schemas.microsoft.com/office/word/2016/wordml/cid" xmlns:w16se="http://schemas.microsoft.com/office/word/2015/wordml/symex" xmlns:wpg="http://schemas.microsoft.com/office/word/2010/wordprocessingGroup" xmlns:wpi="http://schemas.microsoft.com/office/word/2010/wordprocessingInk" xmlns:wne="http://schemas.microsoft.com/office/word/2006/wordml" xmlns:wps="http://schemas.microsoft.com/office/word/2010/wordprocessingShape" mc:Ignorable="w14 w15 w16se w16cid wp14">
+  <w:abstractNum w:abstractNumId="0" w15:restartNumberingAfterBreak="0">
+    <w:nsid w:val="36256C7E"/>
+    <w:multiLevelType w:val="hybridMultilevel"/>
+    <w:tmpl w:val="FB022B1A"/>
+    <w:lvl w:ilvl="0" w:tplc="0407000F">
+      <w:start w:val="1"/>
+      <w:numFmt w:val="decimal"/>
+      <w:lvlText w:val="%1."/>
+      <w:lvlJc w:val="left"/>
+      <w:pPr>
+        <w:ind w:left="720" w:hanging="360"/>
+      </w:pPr>
+    </w:lvl>
+    <w:lvl w:ilvl="1" w:tplc="04070019" w:tentative="1">
+      <w:start w:val="1"/>
+      <w:numFmt w:val="lowerLetter"/>
+      <w:lvlText w:val="%2."/>
+      <w:lvlJc w:val="left"/>
+      <w:pPr>
+        <w:ind w:left="1440" w:hanging="360"/>
+      </w:pPr>
+    </w:lvl>
+    <w:lvl w:ilvl="2" w:tplc="0407001B" w:tentative="1">
+      <w:start w:val="1"/>
+      <w:numFmt w:val="lowerRoman"/>
+      <w:lvlText w:val="%3."/>
+      <w:lvlJc w:val="right"/>
+      <w:pPr>
+        <w:ind w:left="2160" w:hanging="180"/>
+      </w:pPr>
+    </w:lvl>
+    <w:lvl w:ilvl="3" w:tplc="0407000F" w:tentative="1">
+      <w:start w:val="1"/>
+      <w:numFmt w:val="decimal"/>
+      <w:lvlText w:val="%4."/>
+      <w:lvlJc w:val="left"/>
+      <w:pPr>
+        <w:ind w:left="2880" w:hanging="360"/>
+      </w:pPr>
+    </w:lvl>
+    <w:lvl w:ilvl="4" w:tplc="04070019" w:tentative="1">
+      <w:start w:val="1"/>
+      <w:numFmt w:val="lowerLetter"/>
+      <w:lvlText w:val="%5."/>
+      <w:lvlJc w:val="left"/>
+      <w:pPr>
+        <w:ind w:left="3600" w:hanging="360"/>
+      </w:pPr>
+    </w:lvl>
+    <w:lvl w:ilvl="5" w:tplc="0407001B" w:tentative="1">
+      <w:start w:val="1"/>
+      <w:numFmt w:val="lowerRoman"/>
+      <w:lvlText w:val="%6."/>
+      <w:lvlJc w:val="right"/>
+      <w:pPr>
+        <w:ind w:left="4320" w:hanging="180"/>
+      </w:pPr>
+    </w:lvl>
+    <w:lvl w:ilvl="6" w:tplc="0407000F" w:tentative="1">
+      <w:start w:val="1"/>
+      <w:numFmt w:val="decimal"/>
+      <w:lvlText w:val="%7."/>
+      <w:lvlJc w:val="left"/>
+      <w:pPr>
+        <w:ind w:left="5040" w:hanging="360"/>
+      </w:pPr>
+    </w:lvl>
+    <w:lvl w:ilvl="7" w:tplc="04070019" w:tentative="1">
+      <w:start w:val="1"/>
+      <w:numFmt w:val="lowerLetter"/>
+      <w:lvlText w:val="%8."/>
+      <w:lvlJc w:val="left"/>
+      <w:pPr>
+        <w:ind w:left="5760" w:hanging="360"/>
+      </w:pPr>
+    </w:lvl>
+    <w:lvl w:ilvl="8" w:tplc="0407001B" w:tentative="1">
+      <w:start w:val="1"/>
+      <w:numFmt w:val="lowerRoman"/>
+      <w:lvlText w:val="%9."/>
+      <w:lvlJc w:val="right"/>
+      <w:pPr>
+        <w:ind w:left="6480" w:hanging="180"/>
+      </w:pPr>
+    </w:lvl>
+  </w:abstractNum>
+  <w:num w:numId="1">
+    <w:abstractNumId w:val="0"/>
+  </w:num>
+</w:numbering>
 </file>
 
 <file path=word/styles.xml><?xml version="1.0" encoding="utf-8"?>
@@ -817,17 +1271,37 @@
     <w:lsdException w:name="Unresolved Mention" w:semiHidden="1" w:unhideWhenUsed="1"/>
     <w:lsdException w:name="Smart Link" w:semiHidden="1" w:unhideWhenUsed="1"/>
   </w:latentStyles>
-  <w:style w:type="paragraph" w:default="1" w:styleId="Normal">
+  <w:style w:type="paragraph" w:default="1" w:styleId="Standard">
     <w:name w:val="Normal"/>
     <w:qFormat/>
   </w:style>
-  <w:style w:type="character" w:default="1" w:styleId="DefaultParagraphFont">
+  <w:style w:type="paragraph" w:styleId="berschrift3">
+    <w:name w:val="heading 3"/>
+    <w:basedOn w:val="Standard"/>
+    <w:link w:val="berschrift3Zchn"/>
+    <w:uiPriority w:val="9"/>
+    <w:qFormat/>
+    <w:rsid w:val="00351241"/>
+    <w:pPr>
+      <w:spacing w:before="100" w:beforeAutospacing="1" w:after="100" w:afterAutospacing="1"/>
+      <w:outlineLvl w:val="2"/>
+    </w:pPr>
+    <w:rPr>
+      <w:rFonts w:ascii="Times New Roman" w:eastAsia="Times New Roman" w:hAnsi="Times New Roman" w:cs="Times New Roman"/>
+      <w:b/>
+      <w:bCs/>
+      <w:sz w:val="27"/>
+      <w:szCs w:val="27"/>
+      <w:lang w:val="de-DE" w:eastAsia="de-DE"/>
+    </w:rPr>
+  </w:style>
+  <w:style w:type="character" w:default="1" w:styleId="Absatz-Standardschriftart">
     <w:name w:val="Default Paragraph Font"/>
     <w:uiPriority w:val="1"/>
     <w:semiHidden/>
     <w:unhideWhenUsed/>
   </w:style>
-  <w:style w:type="table" w:default="1" w:styleId="TableNormal">
+  <w:style w:type="table" w:default="1" w:styleId="NormaleTabelle">
     <w:name w:val="Normal Table"/>
     <w:uiPriority w:val="99"/>
     <w:semiHidden/>
@@ -842,11 +1316,49 @@
       </w:tblCellMar>
     </w:tblPr>
   </w:style>
-  <w:style w:type="numbering" w:default="1" w:styleId="NoList">
+  <w:style w:type="numbering" w:default="1" w:styleId="KeineListe">
     <w:name w:val="No List"/>
     <w:uiPriority w:val="99"/>
     <w:semiHidden/>
     <w:unhideWhenUsed/>
+  </w:style>
+  <w:style w:type="character" w:customStyle="1" w:styleId="berschrift3Zchn">
+    <w:name w:val="Überschrift 3 Zchn"/>
+    <w:basedOn w:val="Absatz-Standardschriftart"/>
+    <w:link w:val="berschrift3"/>
+    <w:uiPriority w:val="9"/>
+    <w:rsid w:val="00351241"/>
+    <w:rPr>
+      <w:rFonts w:ascii="Times New Roman" w:eastAsia="Times New Roman" w:hAnsi="Times New Roman" w:cs="Times New Roman"/>
+      <w:b/>
+      <w:bCs/>
+      <w:sz w:val="27"/>
+      <w:szCs w:val="27"/>
+      <w:lang w:val="de-DE" w:eastAsia="de-DE"/>
+    </w:rPr>
+  </w:style>
+  <w:style w:type="character" w:styleId="Hyperlink">
+    <w:name w:val="Hyperlink"/>
+    <w:basedOn w:val="Absatz-Standardschriftart"/>
+    <w:uiPriority w:val="99"/>
+    <w:semiHidden/>
+    <w:unhideWhenUsed/>
+    <w:rsid w:val="00351241"/>
+    <w:rPr>
+      <w:color w:val="0000FF"/>
+      <w:u w:val="single"/>
+    </w:rPr>
+  </w:style>
+  <w:style w:type="paragraph" w:styleId="Listenabsatz">
+    <w:name w:val="List Paragraph"/>
+    <w:basedOn w:val="Standard"/>
+    <w:uiPriority w:val="34"/>
+    <w:qFormat/>
+    <w:rsid w:val="006E0B7C"/>
+    <w:pPr>
+      <w:ind w:left="720"/>
+      <w:contextualSpacing/>
+    </w:pPr>
   </w:style>
 </w:styles>
 </file>

</xml_diff>

<commit_message>
Abschlusspräsentation + Arbeit an server.js
</commit_message>
<xml_diff>
--- a/Abschlussprojekt (Dokumentation).docx
+++ b/Abschlussprojekt (Dokumentation).docx
@@ -12,8 +12,16 @@
         <w:rPr>
           <w:lang w:val="de-AT"/>
         </w:rPr>
-        <w:t>URL zum Git</w:t>
-      </w:r>
+        <w:t xml:space="preserve">URL zum </w:t>
+      </w:r>
+      <w:proofErr w:type="spellStart"/>
+      <w:r>
+        <w:rPr>
+          <w:lang w:val="de-AT"/>
+        </w:rPr>
+        <w:t>Git</w:t>
+      </w:r>
+      <w:proofErr w:type="spellEnd"/>
       <w:r>
         <w:rPr>
           <w:lang w:val="de-AT"/>
@@ -26,7 +34,7 @@
         </w:rPr>
         <w:t xml:space="preserve"> </w:t>
       </w:r>
-      <w:hyperlink r:id="rId5" w:history="1">
+      <w:hyperlink r:id="rId7" w:history="1">
         <w:r>
           <w:rPr>
             <w:rStyle w:val="Hyperlink"/>
@@ -56,11 +64,19 @@
           <w:lang w:val="de-AT"/>
         </w:rPr>
       </w:pPr>
-      <w:r>
-        <w:rPr>
-          <w:lang w:val="de-AT"/>
-        </w:rPr>
-        <w:t>Git-Namen zu Echtnamen: (welcher Username gehört zu wem)</w:t>
+      <w:proofErr w:type="spellStart"/>
+      <w:r>
+        <w:rPr>
+          <w:lang w:val="de-AT"/>
+        </w:rPr>
+        <w:t>Git</w:t>
+      </w:r>
+      <w:proofErr w:type="spellEnd"/>
+      <w:r>
+        <w:rPr>
+          <w:lang w:val="de-AT"/>
+        </w:rPr>
+        <w:t>-Namen zu Echtnamen: (welcher Username gehört zu wem)</w:t>
       </w:r>
     </w:p>
     <w:p>
@@ -92,16 +108,24 @@
         <w:rPr>
           <w:lang w:val="en-GB"/>
         </w:rPr>
-        <w:t xml:space="preserve"> Florian Götz</w:t>
-      </w:r>
-    </w:p>
-    <w:p>
-      <w:pPr>
+        <w:t xml:space="preserve"> Florian </w:t>
+      </w:r>
+      <w:proofErr w:type="spellStart"/>
+      <w:r>
         <w:rPr>
           <w:lang w:val="en-GB"/>
         </w:rPr>
-      </w:pPr>
-      <w:hyperlink r:id="rId6" w:history="1">
+        <w:t>Götz</w:t>
+      </w:r>
+      <w:proofErr w:type="spellEnd"/>
+    </w:p>
+    <w:p>
+      <w:pPr>
+        <w:rPr>
+          <w:lang w:val="en-GB"/>
+        </w:rPr>
+      </w:pPr>
+      <w:hyperlink r:id="rId8" w:history="1">
         <w:r>
           <w:rPr>
             <w:lang w:val="en-GB"/>
@@ -179,7 +203,21 @@
         <w:rPr>
           <w:lang w:val="de-AT"/>
         </w:rPr>
-        <w:t>Welche packages wurden eingesetzt und wozu:</w:t>
+        <w:t xml:space="preserve">Welche </w:t>
+      </w:r>
+      <w:proofErr w:type="spellStart"/>
+      <w:r>
+        <w:rPr>
+          <w:lang w:val="de-AT"/>
+        </w:rPr>
+        <w:t>packages</w:t>
+      </w:r>
+      <w:proofErr w:type="spellEnd"/>
+      <w:r>
+        <w:rPr>
+          <w:lang w:val="de-AT"/>
+        </w:rPr>
+        <w:t xml:space="preserve"> wurden eingesetzt und wozu:</w:t>
       </w:r>
     </w:p>
     <w:p>
@@ -214,22 +252,44 @@
         <w:rPr>
           <w:lang w:val="de-DE"/>
         </w:rPr>
-        <w:t>für die Website zum Abrufen(Statische HTML-Seite) und Anzeigen(Dynamische Seite) der News</w:t>
-      </w:r>
-    </w:p>
-    <w:p>
-      <w:pPr>
+        <w:t xml:space="preserve">für die Website zum </w:t>
+      </w:r>
+      <w:proofErr w:type="gramStart"/>
+      <w:r>
         <w:rPr>
           <w:lang w:val="de-DE"/>
         </w:rPr>
-      </w:pPr>
+        <w:t>Abrufen(</w:t>
+      </w:r>
+      <w:proofErr w:type="gramEnd"/>
       <w:r>
         <w:rPr>
           <w:lang w:val="de-DE"/>
         </w:rPr>
-        <w:t>NewsApi (</w:t>
-      </w:r>
-      <w:hyperlink r:id="rId7" w:history="1">
+        <w:t>Statische HTML-Seite) und Anzeigen(Dynamische Seite) der News</w:t>
+      </w:r>
+    </w:p>
+    <w:p>
+      <w:pPr>
+        <w:rPr>
+          <w:lang w:val="de-DE"/>
+        </w:rPr>
+      </w:pPr>
+      <w:proofErr w:type="spellStart"/>
+      <w:r>
+        <w:rPr>
+          <w:lang w:val="de-DE"/>
+        </w:rPr>
+        <w:t>NewsApi</w:t>
+      </w:r>
+      <w:proofErr w:type="spellEnd"/>
+      <w:r>
+        <w:rPr>
+          <w:lang w:val="de-DE"/>
+        </w:rPr>
+        <w:t xml:space="preserve"> (</w:t>
+      </w:r>
+      <w:hyperlink r:id="rId9" w:history="1">
         <w:r>
           <w:rPr>
             <w:rStyle w:val="Hyperlink"/>
@@ -308,10 +368,15 @@
       </w:r>
     </w:p>
     <w:p>
-      <w:r>
-        <w:t>NewsAPI (</w:t>
-      </w:r>
-      <w:hyperlink r:id="rId8" w:history="1">
+      <w:proofErr w:type="spellStart"/>
+      <w:r>
+        <w:t>NewsAPI</w:t>
+      </w:r>
+      <w:proofErr w:type="spellEnd"/>
+      <w:r>
+        <w:t xml:space="preserve"> (</w:t>
+      </w:r>
+      <w:hyperlink r:id="rId10" w:history="1">
         <w:r>
           <w:rPr>
             <w:rStyle w:val="Hyperlink"/>
@@ -327,7 +392,7 @@
       <w:r>
         <w:t>Express (</w:t>
       </w:r>
-      <w:hyperlink r:id="rId9" w:history="1">
+      <w:hyperlink r:id="rId11" w:history="1">
         <w:r>
           <w:rPr>
             <w:rStyle w:val="Hyperlink"/>
@@ -339,8 +404,25 @@
         <w:t>)</w:t>
       </w:r>
     </w:p>
+    <w:p>
+      <w:r>
+        <w:t>Request (</w:t>
+      </w:r>
+      <w:hyperlink r:id="rId12" w:history="1">
+        <w:r>
+          <w:rPr>
+            <w:rStyle w:val="Hyperlink"/>
+          </w:rPr>
+          <w:t>https://www.npmjs.com/package/request</w:t>
+        </w:r>
+      </w:hyperlink>
+      <w:r>
+        <w:t>)</w:t>
+      </w:r>
+    </w:p>
     <w:p/>
     <w:p/>
+    <w:p/>
     <w:p>
       <w:pPr>
         <w:rPr>
@@ -367,11 +449,33 @@
           <w:lang w:val="de-AT"/>
         </w:rPr>
       </w:pPr>
-      <w:r>
-        <w:rPr>
-          <w:lang w:val="de-AT"/>
-        </w:rPr>
-        <w:t>node src/server.js</w:t>
+      <w:proofErr w:type="spellStart"/>
+      <w:r>
+        <w:rPr>
+          <w:lang w:val="de-AT"/>
+        </w:rPr>
+        <w:t>node</w:t>
+      </w:r>
+      <w:proofErr w:type="spellEnd"/>
+      <w:r>
+        <w:rPr>
+          <w:lang w:val="de-AT"/>
+        </w:rPr>
+        <w:t xml:space="preserve"> </w:t>
+      </w:r>
+      <w:proofErr w:type="spellStart"/>
+      <w:r>
+        <w:rPr>
+          <w:lang w:val="de-AT"/>
+        </w:rPr>
+        <w:t>src</w:t>
+      </w:r>
+      <w:proofErr w:type="spellEnd"/>
+      <w:r>
+        <w:rPr>
+          <w:lang w:val="de-AT"/>
+        </w:rPr>
+        <w:t>/server.js</w:t>
       </w:r>
     </w:p>
     <w:p>
@@ -393,11 +497,19 @@
           <w:lang w:val="de-AT"/>
         </w:rPr>
       </w:pPr>
-      <w:r>
-        <w:rPr>
-          <w:lang w:val="de-AT"/>
-        </w:rPr>
-        <w:t>node main.js</w:t>
+      <w:proofErr w:type="spellStart"/>
+      <w:r>
+        <w:rPr>
+          <w:lang w:val="de-AT"/>
+        </w:rPr>
+        <w:t>node</w:t>
+      </w:r>
+      <w:proofErr w:type="spellEnd"/>
+      <w:r>
+        <w:rPr>
+          <w:lang w:val="de-AT"/>
+        </w:rPr>
+        <w:t xml:space="preserve"> main.js</w:t>
       </w:r>
     </w:p>
     <w:p>
@@ -519,10 +631,10 @@
         </w:rPr>
         <w:lastRenderedPageBreak/>
         <w:drawing>
-          <wp:inline distT="0" distB="0" distL="0" distR="0" wp14:anchorId="08ADD711" wp14:editId="0D83DCA5">
-            <wp:extent cx="5721985" cy="4211955"/>
-            <wp:effectExtent l="0" t="0" r="0" b="0"/>
-            <wp:docPr id="2" name="Grafik 2"/>
+          <wp:inline distT="0" distB="0" distL="0" distR="0" wp14:anchorId="72E8F0D7" wp14:editId="77CE1693">
+            <wp:extent cx="5721985" cy="5306060"/>
+            <wp:effectExtent l="0" t="0" r="0" b="8890"/>
+            <wp:docPr id="1" name="Grafik 1"/>
             <wp:cNvGraphicFramePr>
               <a:graphicFrameLocks xmlns:a="http://schemas.openxmlformats.org/drawingml/2006/main" noChangeAspect="1"/>
             </wp:cNvGraphicFramePr>
@@ -536,7 +648,7 @@
                     </pic:cNvPicPr>
                   </pic:nvPicPr>
                   <pic:blipFill>
-                    <a:blip r:embed="rId10">
+                    <a:blip r:embed="rId13">
                       <a:extLst>
                         <a:ext uri="{28A0092B-C50C-407E-A947-70E740481C1C}">
                           <a14:useLocalDpi xmlns:a14="http://schemas.microsoft.com/office/drawing/2010/main" val="0"/>
@@ -551,7 +663,7 @@
                   <pic:spPr bwMode="auto">
                     <a:xfrm>
                       <a:off x="0" y="0"/>
-                      <a:ext cx="5721985" cy="4211955"/>
+                      <a:ext cx="5721985" cy="5306060"/>
                     </a:xfrm>
                     <a:prstGeom prst="rect">
                       <a:avLst/>
@@ -632,34 +744,124 @@
         <w:rPr>
           <w:lang w:val="de-AT"/>
         </w:rPr>
-        <w:t>Rechtsklick auf den generierten Link</w:t>
-      </w:r>
-      <w:r>
-        <w:rPr>
-          <w:lang w:val="de-AT"/>
-        </w:rPr>
-        <w:t xml:space="preserve"> &gt; Open with new tab</w:t>
-      </w:r>
-      <w:r>
-        <w:rPr>
-          <w:lang w:val="de-AT"/>
-        </w:rPr>
-        <w:t xml:space="preserve"> (Dynamische Seite wird geladen)</w:t>
-      </w:r>
-    </w:p>
-    <w:p>
-      <w:pPr>
-        <w:rPr>
-          <w:lang w:val="de-AT"/>
-        </w:rPr>
-      </w:pPr>
-    </w:p>
-    <w:p>
-      <w:pPr>
-        <w:rPr>
-          <w:lang w:val="de-AT"/>
-        </w:rPr>
-      </w:pPr>
+        <w:t>Auf den Link klicken (öffnet sich in einem neuen Tab)</w:t>
+      </w:r>
+    </w:p>
+    <w:p>
+      <w:pPr>
+        <w:rPr>
+          <w:lang w:val="de-AT"/>
+        </w:rPr>
+      </w:pPr>
+    </w:p>
+    <w:p>
+      <w:pPr>
+        <w:rPr>
+          <w:lang w:val="de-AT"/>
+        </w:rPr>
+      </w:pPr>
+      <w:r>
+        <w:rPr>
+          <w:noProof/>
+          <w:lang w:val="de-AT"/>
+        </w:rPr>
+        <w:drawing>
+          <wp:inline distT="0" distB="0" distL="0" distR="0" wp14:anchorId="471426E2" wp14:editId="2AC6505B">
+            <wp:extent cx="5715000" cy="1579245"/>
+            <wp:effectExtent l="0" t="0" r="0" b="1905"/>
+            <wp:docPr id="3" name="Grafik 3"/>
+            <wp:cNvGraphicFramePr>
+              <a:graphicFrameLocks xmlns:a="http://schemas.openxmlformats.org/drawingml/2006/main" noChangeAspect="1"/>
+            </wp:cNvGraphicFramePr>
+            <a:graphic xmlns:a="http://schemas.openxmlformats.org/drawingml/2006/main">
+              <a:graphicData uri="http://schemas.openxmlformats.org/drawingml/2006/picture">
+                <pic:pic xmlns:pic="http://schemas.openxmlformats.org/drawingml/2006/picture">
+                  <pic:nvPicPr>
+                    <pic:cNvPr id="0" name="Picture 2"/>
+                    <pic:cNvPicPr>
+                      <a:picLocks noChangeAspect="1" noChangeArrowheads="1"/>
+                    </pic:cNvPicPr>
+                  </pic:nvPicPr>
+                  <pic:blipFill>
+                    <a:blip r:embed="rId14" cstate="print">
+                      <a:extLst>
+                        <a:ext uri="{28A0092B-C50C-407E-A947-70E740481C1C}">
+                          <a14:useLocalDpi xmlns:a14="http://schemas.microsoft.com/office/drawing/2010/main" val="0"/>
+                        </a:ext>
+                      </a:extLst>
+                    </a:blip>
+                    <a:srcRect/>
+                    <a:stretch>
+                      <a:fillRect/>
+                    </a:stretch>
+                  </pic:blipFill>
+                  <pic:spPr bwMode="auto">
+                    <a:xfrm>
+                      <a:off x="0" y="0"/>
+                      <a:ext cx="5715000" cy="1579245"/>
+                    </a:xfrm>
+                    <a:prstGeom prst="rect">
+                      <a:avLst/>
+                    </a:prstGeom>
+                    <a:noFill/>
+                    <a:ln>
+                      <a:noFill/>
+                    </a:ln>
+                  </pic:spPr>
+                </pic:pic>
+              </a:graphicData>
+            </a:graphic>
+          </wp:inline>
+        </w:drawing>
+      </w:r>
+    </w:p>
+    <w:p>
+      <w:pPr>
+        <w:pStyle w:val="Listenabsatz"/>
+        <w:rPr>
+          <w:lang w:val="de-AT"/>
+        </w:rPr>
+      </w:pPr>
+    </w:p>
+    <w:p>
+      <w:pPr>
+        <w:rPr>
+          <w:lang w:val="de-AT"/>
+        </w:rPr>
+      </w:pPr>
+      <w:r>
+        <w:rPr>
+          <w:lang w:val="de-AT"/>
+        </w:rPr>
+        <w:t>Die dynamische Website zeigt eine Auflistung der Zeitungsberichte an.</w:t>
+      </w:r>
+    </w:p>
+    <w:p>
+      <w:pPr>
+        <w:rPr>
+          <w:lang w:val="de-AT"/>
+        </w:rPr>
+      </w:pPr>
+      <w:r>
+        <w:rPr>
+          <w:lang w:val="de-AT"/>
+        </w:rPr>
+        <w:t xml:space="preserve">Inklusive Anzahl der Ergebnisse, Überschrift, Veröffentlichungsdatum und falls verfügbar ein Textausschnitt. Durch den Klick auf den Link öffnet sich der News Artikel auf der </w:t>
+      </w:r>
+      <w:proofErr w:type="gramStart"/>
+      <w:r>
+        <w:rPr>
+          <w:lang w:val="de-AT"/>
+        </w:rPr>
+        <w:t>Seite</w:t>
+      </w:r>
+      <w:proofErr w:type="gramEnd"/>
+      <w:r>
+        <w:rPr>
+          <w:lang w:val="de-AT"/>
+        </w:rPr>
+        <w:t xml:space="preserve"> die ihn veröffentlicht hat. </w:t>
+      </w:r>
     </w:p>
     <w:p>
       <w:pPr>
@@ -671,32 +873,75 @@
         <w:rPr>
           <w:lang w:val="de-AT"/>
         </w:rPr>
-        <w:t xml:space="preserve">Verwendete Technologien: (zB. </w:t>
+        <w:lastRenderedPageBreak/>
+        <w:t>Verwendete Technologien: (</w:t>
+      </w:r>
+      <w:proofErr w:type="spellStart"/>
+      <w:r>
+        <w:rPr>
+          <w:lang w:val="de-AT"/>
+        </w:rPr>
+        <w:t>zB</w:t>
+      </w:r>
+      <w:proofErr w:type="spellEnd"/>
+      <w:r>
+        <w:rPr>
+          <w:lang w:val="de-AT"/>
+        </w:rPr>
+        <w:t xml:space="preserve">. </w:t>
       </w:r>
       <w:r>
         <w:rPr>
           <w:lang w:val="de-DE"/>
         </w:rPr>
-        <w:t>Express, MongoDB, Angular, socket.io, jQuery)</w:t>
-      </w:r>
-    </w:p>
-    <w:p>
-      <w:pPr>
+        <w:t xml:space="preserve">Express, MongoDB, </w:t>
+      </w:r>
+      <w:proofErr w:type="gramStart"/>
+      <w:r>
         <w:rPr>
           <w:lang w:val="de-DE"/>
         </w:rPr>
-      </w:pPr>
-    </w:p>
-    <w:p>
-      <w:pPr>
+        <w:t>Angular</w:t>
+      </w:r>
+      <w:proofErr w:type="gramEnd"/>
+      <w:r>
         <w:rPr>
           <w:lang w:val="de-DE"/>
         </w:rPr>
-      </w:pPr>
+        <w:t xml:space="preserve">, socket.io, </w:t>
+      </w:r>
+      <w:proofErr w:type="spellStart"/>
       <w:r>
         <w:rPr>
           <w:lang w:val="de-DE"/>
         </w:rPr>
+        <w:t>jQuery</w:t>
+      </w:r>
+      <w:proofErr w:type="spellEnd"/>
+      <w:r>
+        <w:rPr>
+          <w:lang w:val="de-DE"/>
+        </w:rPr>
+        <w:t>)</w:t>
+      </w:r>
+    </w:p>
+    <w:p>
+      <w:pPr>
+        <w:rPr>
+          <w:lang w:val="de-DE"/>
+        </w:rPr>
+      </w:pPr>
+    </w:p>
+    <w:p>
+      <w:pPr>
+        <w:rPr>
+          <w:lang w:val="de-DE"/>
+        </w:rPr>
+      </w:pPr>
+      <w:r>
+        <w:rPr>
+          <w:lang w:val="de-DE"/>
+        </w:rPr>
         <w:t>Express für Server</w:t>
       </w:r>
     </w:p>
@@ -750,57 +995,1102 @@
         <w:rPr>
           <w:lang w:val="de-AT"/>
         </w:rPr>
-        <w:t>Götz: HTML,</w:t>
-      </w:r>
+        <w:t xml:space="preserve">Götz: </w:t>
+      </w:r>
+    </w:p>
+    <w:p>
+      <w:pPr>
+        <w:rPr>
+          <w:b/>
+          <w:bCs/>
+          <w:lang w:val="de-AT"/>
+        </w:rPr>
+      </w:pPr>
+      <w:r>
+        <w:rPr>
+          <w:b/>
+          <w:bCs/>
+          <w:lang w:val="de-AT"/>
+        </w:rPr>
+        <w:t>NewsGetter.js:</w:t>
+      </w:r>
+    </w:p>
+    <w:p>
+      <w:pPr>
+        <w:rPr>
+          <w:lang w:val="de-AT"/>
+        </w:rPr>
+      </w:pPr>
+    </w:p>
+    <w:p>
+      <w:pPr>
+        <w:rPr>
+          <w:lang w:val="de-AT"/>
+        </w:rPr>
+      </w:pPr>
+      <w:r>
+        <w:rPr>
+          <w:lang w:val="de-AT"/>
+        </w:rPr>
+        <w:t>Zeile 14 bis 32</w:t>
+      </w:r>
+    </w:p>
+    <w:p>
+      <w:pPr>
+        <w:rPr>
+          <w:lang w:val="de-AT"/>
+        </w:rPr>
+      </w:pPr>
+    </w:p>
+    <w:p>
+      <w:pPr>
+        <w:rPr>
+          <w:b/>
+          <w:bCs/>
+          <w:lang w:val="de-AT"/>
+        </w:rPr>
+      </w:pPr>
+      <w:r>
+        <w:rPr>
+          <w:lang w:val="de-AT"/>
+        </w:rPr>
+        <w:t xml:space="preserve"> </w:t>
+      </w:r>
+      <w:r>
+        <w:rPr>
+          <w:b/>
+          <w:bCs/>
+          <w:lang w:val="de-AT"/>
+        </w:rPr>
+        <w:t>Server.js:</w:t>
+      </w:r>
+    </w:p>
+    <w:p>
+      <w:pPr>
+        <w:shd w:val="clear" w:color="auto" w:fill="1E1E1E"/>
+        <w:spacing w:line="285" w:lineRule="atLeast"/>
+        <w:rPr>
+          <w:rFonts w:ascii="Consolas" w:eastAsia="Times New Roman" w:hAnsi="Consolas" w:cs="Times New Roman"/>
+          <w:color w:val="D4D4D4"/>
+          <w:sz w:val="21"/>
+          <w:szCs w:val="21"/>
+          <w:lang w:val="en-GB" w:eastAsia="de-AT"/>
+        </w:rPr>
+      </w:pPr>
+      <w:proofErr w:type="spellStart"/>
+      <w:proofErr w:type="gramStart"/>
+      <w:r>
+        <w:rPr>
+          <w:rFonts w:ascii="Consolas" w:eastAsia="Times New Roman" w:hAnsi="Consolas" w:cs="Times New Roman"/>
+          <w:color w:val="9CDCFE"/>
+          <w:sz w:val="21"/>
+          <w:szCs w:val="21"/>
+          <w:lang w:val="en-GB" w:eastAsia="de-AT"/>
+        </w:rPr>
+        <w:t>app</w:t>
+      </w:r>
+      <w:r>
+        <w:rPr>
+          <w:rFonts w:ascii="Consolas" w:eastAsia="Times New Roman" w:hAnsi="Consolas" w:cs="Times New Roman"/>
+          <w:color w:val="D4D4D4"/>
+          <w:sz w:val="21"/>
+          <w:szCs w:val="21"/>
+          <w:lang w:val="en-GB" w:eastAsia="de-AT"/>
+        </w:rPr>
+        <w:t>.</w:t>
+      </w:r>
+      <w:r>
+        <w:rPr>
+          <w:rFonts w:ascii="Consolas" w:eastAsia="Times New Roman" w:hAnsi="Consolas" w:cs="Times New Roman"/>
+          <w:color w:val="DCDCAA"/>
+          <w:sz w:val="21"/>
+          <w:szCs w:val="21"/>
+          <w:lang w:val="en-GB" w:eastAsia="de-AT"/>
+        </w:rPr>
+        <w:t>get</w:t>
+      </w:r>
+      <w:proofErr w:type="spellEnd"/>
+      <w:r>
+        <w:rPr>
+          <w:rFonts w:ascii="Consolas" w:eastAsia="Times New Roman" w:hAnsi="Consolas" w:cs="Times New Roman"/>
+          <w:color w:val="D4D4D4"/>
+          <w:sz w:val="21"/>
+          <w:szCs w:val="21"/>
+          <w:lang w:val="en-GB" w:eastAsia="de-AT"/>
+        </w:rPr>
+        <w:t>(</w:t>
+      </w:r>
+      <w:proofErr w:type="gramEnd"/>
+      <w:r>
+        <w:rPr>
+          <w:rFonts w:ascii="Consolas" w:eastAsia="Times New Roman" w:hAnsi="Consolas" w:cs="Times New Roman"/>
+          <w:color w:val="CE9178"/>
+          <w:sz w:val="21"/>
+          <w:szCs w:val="21"/>
+          <w:lang w:val="en-GB" w:eastAsia="de-AT"/>
+        </w:rPr>
+        <w:t>'/Everything'</w:t>
+      </w:r>
+      <w:r>
+        <w:rPr>
+          <w:rFonts w:ascii="Consolas" w:eastAsia="Times New Roman" w:hAnsi="Consolas" w:cs="Times New Roman"/>
+          <w:color w:val="D4D4D4"/>
+          <w:sz w:val="21"/>
+          <w:szCs w:val="21"/>
+          <w:lang w:val="en-GB" w:eastAsia="de-AT"/>
+        </w:rPr>
+        <w:t>, (</w:t>
+      </w:r>
+      <w:proofErr w:type="spellStart"/>
+      <w:r>
+        <w:rPr>
+          <w:rFonts w:ascii="Consolas" w:eastAsia="Times New Roman" w:hAnsi="Consolas" w:cs="Times New Roman"/>
+          <w:color w:val="9CDCFE"/>
+          <w:sz w:val="21"/>
+          <w:szCs w:val="21"/>
+          <w:lang w:val="en-GB" w:eastAsia="de-AT"/>
+        </w:rPr>
+        <w:t>req</w:t>
+      </w:r>
+      <w:proofErr w:type="spellEnd"/>
+      <w:r>
+        <w:rPr>
+          <w:rFonts w:ascii="Consolas" w:eastAsia="Times New Roman" w:hAnsi="Consolas" w:cs="Times New Roman"/>
+          <w:color w:val="D4D4D4"/>
+          <w:sz w:val="21"/>
+          <w:szCs w:val="21"/>
+          <w:lang w:val="en-GB" w:eastAsia="de-AT"/>
+        </w:rPr>
+        <w:t xml:space="preserve">, </w:t>
+      </w:r>
+      <w:r>
+        <w:rPr>
+          <w:rFonts w:ascii="Consolas" w:eastAsia="Times New Roman" w:hAnsi="Consolas" w:cs="Times New Roman"/>
+          <w:color w:val="9CDCFE"/>
+          <w:sz w:val="21"/>
+          <w:szCs w:val="21"/>
+          <w:lang w:val="en-GB" w:eastAsia="de-AT"/>
+        </w:rPr>
+        <w:t>res</w:t>
+      </w:r>
+      <w:r>
+        <w:rPr>
+          <w:rFonts w:ascii="Consolas" w:eastAsia="Times New Roman" w:hAnsi="Consolas" w:cs="Times New Roman"/>
+          <w:color w:val="D4D4D4"/>
+          <w:sz w:val="21"/>
+          <w:szCs w:val="21"/>
+          <w:lang w:val="en-GB" w:eastAsia="de-AT"/>
+        </w:rPr>
+        <w:t xml:space="preserve">) </w:t>
+      </w:r>
+      <w:r>
+        <w:rPr>
+          <w:rFonts w:ascii="Consolas" w:eastAsia="Times New Roman" w:hAnsi="Consolas" w:cs="Times New Roman"/>
+          <w:color w:val="569CD6"/>
+          <w:sz w:val="21"/>
+          <w:szCs w:val="21"/>
+          <w:lang w:val="en-GB" w:eastAsia="de-AT"/>
+        </w:rPr>
+        <w:t>=&gt;</w:t>
+      </w:r>
+      <w:r>
+        <w:rPr>
+          <w:rFonts w:ascii="Consolas" w:eastAsia="Times New Roman" w:hAnsi="Consolas" w:cs="Times New Roman"/>
+          <w:color w:val="D4D4D4"/>
+          <w:sz w:val="21"/>
+          <w:szCs w:val="21"/>
+          <w:lang w:val="en-GB" w:eastAsia="de-AT"/>
+        </w:rPr>
+        <w:t xml:space="preserve"> {</w:t>
+      </w:r>
+    </w:p>
+    <w:p>
+      <w:pPr>
+        <w:rPr>
+          <w:lang w:val="en-GB"/>
+        </w:rPr>
+      </w:pPr>
+    </w:p>
+    <w:p>
+      <w:pPr>
+        <w:shd w:val="clear" w:color="auto" w:fill="1E1E1E"/>
+        <w:spacing w:line="285" w:lineRule="atLeast"/>
+        <w:rPr>
+          <w:rFonts w:ascii="Consolas" w:eastAsia="Times New Roman" w:hAnsi="Consolas" w:cs="Times New Roman"/>
+          <w:color w:val="D4D4D4"/>
+          <w:sz w:val="21"/>
+          <w:szCs w:val="21"/>
+          <w:lang w:val="en-GB" w:eastAsia="de-AT"/>
+        </w:rPr>
+      </w:pPr>
+      <w:proofErr w:type="spellStart"/>
+      <w:proofErr w:type="gramStart"/>
+      <w:r>
+        <w:rPr>
+          <w:rFonts w:ascii="Consolas" w:eastAsia="Times New Roman" w:hAnsi="Consolas" w:cs="Times New Roman"/>
+          <w:color w:val="9CDCFE"/>
+          <w:sz w:val="21"/>
+          <w:szCs w:val="21"/>
+          <w:lang w:val="en-GB" w:eastAsia="de-AT"/>
+        </w:rPr>
+        <w:t>app</w:t>
+      </w:r>
+      <w:r>
+        <w:rPr>
+          <w:rFonts w:ascii="Consolas" w:eastAsia="Times New Roman" w:hAnsi="Consolas" w:cs="Times New Roman"/>
+          <w:color w:val="D4D4D4"/>
+          <w:sz w:val="21"/>
+          <w:szCs w:val="21"/>
+          <w:lang w:val="en-GB" w:eastAsia="de-AT"/>
+        </w:rPr>
+        <w:t>.</w:t>
+      </w:r>
+      <w:r>
+        <w:rPr>
+          <w:rFonts w:ascii="Consolas" w:eastAsia="Times New Roman" w:hAnsi="Consolas" w:cs="Times New Roman"/>
+          <w:color w:val="DCDCAA"/>
+          <w:sz w:val="21"/>
+          <w:szCs w:val="21"/>
+          <w:lang w:val="en-GB" w:eastAsia="de-AT"/>
+        </w:rPr>
+        <w:t>get</w:t>
+      </w:r>
+      <w:proofErr w:type="spellEnd"/>
+      <w:r>
+        <w:rPr>
+          <w:rFonts w:ascii="Consolas" w:eastAsia="Times New Roman" w:hAnsi="Consolas" w:cs="Times New Roman"/>
+          <w:color w:val="D4D4D4"/>
+          <w:sz w:val="21"/>
+          <w:szCs w:val="21"/>
+          <w:lang w:val="en-GB" w:eastAsia="de-AT"/>
+        </w:rPr>
+        <w:t>(</w:t>
+      </w:r>
+      <w:proofErr w:type="gramEnd"/>
+      <w:r>
+        <w:rPr>
+          <w:rFonts w:ascii="Consolas" w:eastAsia="Times New Roman" w:hAnsi="Consolas" w:cs="Times New Roman"/>
+          <w:color w:val="CE9178"/>
+          <w:sz w:val="21"/>
+          <w:szCs w:val="21"/>
+          <w:lang w:val="en-GB" w:eastAsia="de-AT"/>
+        </w:rPr>
+        <w:t>'/Sources'</w:t>
+      </w:r>
+      <w:r>
+        <w:rPr>
+          <w:rFonts w:ascii="Consolas" w:eastAsia="Times New Roman" w:hAnsi="Consolas" w:cs="Times New Roman"/>
+          <w:color w:val="D4D4D4"/>
+          <w:sz w:val="21"/>
+          <w:szCs w:val="21"/>
+          <w:lang w:val="en-GB" w:eastAsia="de-AT"/>
+        </w:rPr>
+        <w:t>, (</w:t>
+      </w:r>
+      <w:proofErr w:type="spellStart"/>
+      <w:r>
+        <w:rPr>
+          <w:rFonts w:ascii="Consolas" w:eastAsia="Times New Roman" w:hAnsi="Consolas" w:cs="Times New Roman"/>
+          <w:color w:val="9CDCFE"/>
+          <w:sz w:val="21"/>
+          <w:szCs w:val="21"/>
+          <w:lang w:val="en-GB" w:eastAsia="de-AT"/>
+        </w:rPr>
+        <w:t>req</w:t>
+      </w:r>
+      <w:proofErr w:type="spellEnd"/>
+      <w:r>
+        <w:rPr>
+          <w:rFonts w:ascii="Consolas" w:eastAsia="Times New Roman" w:hAnsi="Consolas" w:cs="Times New Roman"/>
+          <w:color w:val="D4D4D4"/>
+          <w:sz w:val="21"/>
+          <w:szCs w:val="21"/>
+          <w:lang w:val="en-GB" w:eastAsia="de-AT"/>
+        </w:rPr>
+        <w:t xml:space="preserve">, </w:t>
+      </w:r>
+      <w:r>
+        <w:rPr>
+          <w:rFonts w:ascii="Consolas" w:eastAsia="Times New Roman" w:hAnsi="Consolas" w:cs="Times New Roman"/>
+          <w:color w:val="9CDCFE"/>
+          <w:sz w:val="21"/>
+          <w:szCs w:val="21"/>
+          <w:lang w:val="en-GB" w:eastAsia="de-AT"/>
+        </w:rPr>
+        <w:t>res</w:t>
+      </w:r>
+      <w:r>
+        <w:rPr>
+          <w:rFonts w:ascii="Consolas" w:eastAsia="Times New Roman" w:hAnsi="Consolas" w:cs="Times New Roman"/>
+          <w:color w:val="D4D4D4"/>
+          <w:sz w:val="21"/>
+          <w:szCs w:val="21"/>
+          <w:lang w:val="en-GB" w:eastAsia="de-AT"/>
+        </w:rPr>
+        <w:t xml:space="preserve">) </w:t>
+      </w:r>
+      <w:r>
+        <w:rPr>
+          <w:rFonts w:ascii="Consolas" w:eastAsia="Times New Roman" w:hAnsi="Consolas" w:cs="Times New Roman"/>
+          <w:color w:val="569CD6"/>
+          <w:sz w:val="21"/>
+          <w:szCs w:val="21"/>
+          <w:lang w:val="en-GB" w:eastAsia="de-AT"/>
+        </w:rPr>
+        <w:t>=&gt;</w:t>
+      </w:r>
+      <w:r>
+        <w:rPr>
+          <w:rFonts w:ascii="Consolas" w:eastAsia="Times New Roman" w:hAnsi="Consolas" w:cs="Times New Roman"/>
+          <w:color w:val="D4D4D4"/>
+          <w:sz w:val="21"/>
+          <w:szCs w:val="21"/>
+          <w:lang w:val="en-GB" w:eastAsia="de-AT"/>
+        </w:rPr>
+        <w:t xml:space="preserve"> {</w:t>
+      </w:r>
+    </w:p>
+    <w:p>
+      <w:pPr>
+        <w:rPr>
+          <w:lang w:val="en-GB"/>
+        </w:rPr>
+      </w:pPr>
+    </w:p>
+    <w:p>
+      <w:pPr>
+        <w:rPr>
+          <w:b/>
+          <w:bCs/>
+          <w:lang w:val="de-AT"/>
+        </w:rPr>
+      </w:pPr>
+      <w:r>
+        <w:rPr>
+          <w:b/>
+          <w:bCs/>
+          <w:lang w:val="de-AT"/>
+        </w:rPr>
+        <w:t>NewsParams.js:</w:t>
+      </w:r>
+    </w:p>
+    <w:p>
+      <w:pPr>
+        <w:rPr>
+          <w:lang w:val="de-AT"/>
+        </w:rPr>
+      </w:pPr>
+    </w:p>
+    <w:p>
+      <w:pPr>
+        <w:rPr>
+          <w:lang w:val="de-AT"/>
+        </w:rPr>
+      </w:pPr>
+      <w:r>
+        <w:rPr>
+          <w:lang w:val="de-AT"/>
+        </w:rPr>
+        <w:t>Beide in etwa gleich</w:t>
+      </w:r>
+    </w:p>
+    <w:p>
+      <w:pPr>
+        <w:rPr>
+          <w:lang w:val="de-AT"/>
+        </w:rPr>
+      </w:pPr>
+    </w:p>
+    <w:p>
+      <w:pPr>
+        <w:rPr>
+          <w:b/>
+          <w:bCs/>
+          <w:lang w:val="de-AT"/>
+        </w:rPr>
+      </w:pPr>
+      <w:r>
+        <w:rPr>
+          <w:b/>
+          <w:bCs/>
+          <w:lang w:val="de-AT"/>
+        </w:rPr>
+        <w:t>Test.js</w:t>
+      </w:r>
+    </w:p>
+    <w:p>
+      <w:pPr>
+        <w:rPr>
+          <w:b/>
+          <w:bCs/>
+          <w:lang w:val="de-AT"/>
+        </w:rPr>
+      </w:pPr>
+    </w:p>
+    <w:p>
+      <w:pPr>
+        <w:rPr>
+          <w:b/>
+          <w:bCs/>
+          <w:lang w:val="de-AT"/>
+        </w:rPr>
+      </w:pPr>
+      <w:r>
+        <w:rPr>
+          <w:b/>
+          <w:bCs/>
+          <w:lang w:val="de-AT"/>
+        </w:rPr>
+        <w:t>HTML</w:t>
+      </w:r>
+    </w:p>
+    <w:p>
+      <w:pPr>
+        <w:rPr>
+          <w:lang w:val="de-AT"/>
+        </w:rPr>
+      </w:pPr>
+    </w:p>
+    <w:p>
+      <w:pPr>
+        <w:rPr>
+          <w:lang w:val="de-AT"/>
+        </w:rPr>
+      </w:pPr>
+      <w:r>
+        <w:rPr>
+          <w:lang w:val="de-AT"/>
+        </w:rPr>
+        <w:t>Sachs:</w:t>
+      </w:r>
+      <w:r>
+        <w:rPr>
+          <w:lang w:val="de-AT"/>
+        </w:rPr>
+        <w:t xml:space="preserve"> </w:t>
+      </w:r>
+    </w:p>
+    <w:p>
+      <w:pPr>
+        <w:rPr>
+          <w:b/>
+          <w:bCs/>
+          <w:lang w:val="de-AT"/>
+        </w:rPr>
+      </w:pPr>
+      <w:r>
+        <w:rPr>
+          <w:b/>
+          <w:bCs/>
+          <w:lang w:val="de-AT"/>
+        </w:rPr>
+        <w:t>NewsGetter.js</w:t>
+      </w:r>
+      <w:r>
+        <w:rPr>
+          <w:b/>
+          <w:bCs/>
+          <w:lang w:val="de-AT"/>
+        </w:rPr>
+        <w:t>:</w:t>
+      </w:r>
+    </w:p>
+    <w:p>
+      <w:pPr>
+        <w:rPr>
+          <w:lang w:val="de-AT"/>
+        </w:rPr>
+      </w:pPr>
+    </w:p>
+    <w:p>
+      <w:pPr>
+        <w:rPr>
+          <w:lang w:val="de-AT"/>
+        </w:rPr>
+      </w:pPr>
+      <w:r>
+        <w:rPr>
+          <w:lang w:val="de-AT"/>
+        </w:rPr>
+        <w:t>Zeile 2 bis 12 + 34 b</w:t>
+      </w:r>
+      <w:r>
+        <w:rPr>
+          <w:lang w:val="de-AT"/>
+        </w:rPr>
+        <w:t>is 38</w:t>
+      </w:r>
+    </w:p>
+    <w:p>
+      <w:pPr>
+        <w:rPr>
+          <w:lang w:val="de-AT"/>
+        </w:rPr>
+      </w:pPr>
+    </w:p>
+    <w:p>
+      <w:pPr>
+        <w:rPr>
+          <w:b/>
+          <w:bCs/>
+          <w:lang w:val="de-AT"/>
+        </w:rPr>
+      </w:pPr>
+      <w:r>
+        <w:rPr>
+          <w:b/>
+          <w:bCs/>
+          <w:lang w:val="de-AT"/>
+        </w:rPr>
+        <w:t>Server.js:</w:t>
+      </w:r>
+    </w:p>
+    <w:p>
+      <w:pPr>
+        <w:shd w:val="clear" w:color="auto" w:fill="1E1E1E"/>
+        <w:spacing w:line="285" w:lineRule="atLeast"/>
+        <w:rPr>
+          <w:rFonts w:ascii="Consolas" w:eastAsia="Times New Roman" w:hAnsi="Consolas" w:cs="Times New Roman"/>
+          <w:color w:val="D4D4D4"/>
+          <w:sz w:val="21"/>
+          <w:szCs w:val="21"/>
+          <w:lang w:val="en-GB" w:eastAsia="de-AT"/>
+        </w:rPr>
+      </w:pPr>
+      <w:r>
+        <w:rPr>
+          <w:lang w:val="de-AT"/>
+        </w:rPr>
+        <w:t xml:space="preserve"> </w:t>
+      </w:r>
+      <w:proofErr w:type="spellStart"/>
+      <w:proofErr w:type="gramStart"/>
+      <w:r>
+        <w:rPr>
+          <w:rFonts w:ascii="Consolas" w:eastAsia="Times New Roman" w:hAnsi="Consolas" w:cs="Times New Roman"/>
+          <w:color w:val="9CDCFE"/>
+          <w:sz w:val="21"/>
+          <w:szCs w:val="21"/>
+          <w:lang w:val="en-GB" w:eastAsia="de-AT"/>
+        </w:rPr>
+        <w:t>app</w:t>
+      </w:r>
+      <w:r>
+        <w:rPr>
+          <w:rFonts w:ascii="Consolas" w:eastAsia="Times New Roman" w:hAnsi="Consolas" w:cs="Times New Roman"/>
+          <w:color w:val="D4D4D4"/>
+          <w:sz w:val="21"/>
+          <w:szCs w:val="21"/>
+          <w:lang w:val="en-GB" w:eastAsia="de-AT"/>
+        </w:rPr>
+        <w:t>.</w:t>
+      </w:r>
+      <w:r>
+        <w:rPr>
+          <w:rFonts w:ascii="Consolas" w:eastAsia="Times New Roman" w:hAnsi="Consolas" w:cs="Times New Roman"/>
+          <w:color w:val="DCDCAA"/>
+          <w:sz w:val="21"/>
+          <w:szCs w:val="21"/>
+          <w:lang w:val="en-GB" w:eastAsia="de-AT"/>
+        </w:rPr>
+        <w:t>listen</w:t>
+      </w:r>
+      <w:proofErr w:type="spellEnd"/>
+      <w:proofErr w:type="gramEnd"/>
+      <w:r>
+        <w:rPr>
+          <w:rFonts w:ascii="Consolas" w:eastAsia="Times New Roman" w:hAnsi="Consolas" w:cs="Times New Roman"/>
+          <w:color w:val="D4D4D4"/>
+          <w:sz w:val="21"/>
+          <w:szCs w:val="21"/>
+          <w:lang w:val="en-GB" w:eastAsia="de-AT"/>
+        </w:rPr>
+        <w:t>(</w:t>
+      </w:r>
+      <w:r>
+        <w:rPr>
+          <w:rFonts w:ascii="Consolas" w:eastAsia="Times New Roman" w:hAnsi="Consolas" w:cs="Times New Roman"/>
+          <w:color w:val="B5CEA8"/>
+          <w:sz w:val="21"/>
+          <w:szCs w:val="21"/>
+          <w:lang w:val="en-GB" w:eastAsia="de-AT"/>
+        </w:rPr>
+        <w:t>3000</w:t>
+      </w:r>
+      <w:r>
+        <w:rPr>
+          <w:rFonts w:ascii="Consolas" w:eastAsia="Times New Roman" w:hAnsi="Consolas" w:cs="Times New Roman"/>
+          <w:color w:val="D4D4D4"/>
+          <w:sz w:val="21"/>
+          <w:szCs w:val="21"/>
+          <w:lang w:val="en-GB" w:eastAsia="de-AT"/>
+        </w:rPr>
+        <w:t xml:space="preserve">, () </w:t>
+      </w:r>
+      <w:r>
+        <w:rPr>
+          <w:rFonts w:ascii="Consolas" w:eastAsia="Times New Roman" w:hAnsi="Consolas" w:cs="Times New Roman"/>
+          <w:color w:val="569CD6"/>
+          <w:sz w:val="21"/>
+          <w:szCs w:val="21"/>
+          <w:lang w:val="en-GB" w:eastAsia="de-AT"/>
+        </w:rPr>
+        <w:t>=&gt;</w:t>
+      </w:r>
+      <w:r>
+        <w:rPr>
+          <w:rFonts w:ascii="Consolas" w:eastAsia="Times New Roman" w:hAnsi="Consolas" w:cs="Times New Roman"/>
+          <w:color w:val="D4D4D4"/>
+          <w:sz w:val="21"/>
+          <w:szCs w:val="21"/>
+          <w:lang w:val="en-GB" w:eastAsia="de-AT"/>
+        </w:rPr>
+        <w:t xml:space="preserve"> {</w:t>
+      </w:r>
+    </w:p>
+    <w:p>
+      <w:pPr>
+        <w:rPr>
+          <w:lang w:val="en-GB"/>
+        </w:rPr>
+      </w:pPr>
+    </w:p>
+    <w:p>
+      <w:pPr>
+        <w:shd w:val="clear" w:color="auto" w:fill="1E1E1E"/>
+        <w:spacing w:line="285" w:lineRule="atLeast"/>
+        <w:rPr>
+          <w:rFonts w:ascii="Consolas" w:eastAsia="Times New Roman" w:hAnsi="Consolas" w:cs="Times New Roman"/>
+          <w:color w:val="D4D4D4"/>
+          <w:sz w:val="21"/>
+          <w:szCs w:val="21"/>
+          <w:lang w:val="en-GB" w:eastAsia="de-AT"/>
+        </w:rPr>
+      </w:pPr>
+      <w:proofErr w:type="spellStart"/>
+      <w:proofErr w:type="gramStart"/>
+      <w:r>
+        <w:rPr>
+          <w:rFonts w:ascii="Consolas" w:eastAsia="Times New Roman" w:hAnsi="Consolas" w:cs="Times New Roman"/>
+          <w:color w:val="9CDCFE"/>
+          <w:sz w:val="21"/>
+          <w:szCs w:val="21"/>
+          <w:lang w:val="en-GB" w:eastAsia="de-AT"/>
+        </w:rPr>
+        <w:t>app</w:t>
+      </w:r>
+      <w:r>
+        <w:rPr>
+          <w:rFonts w:ascii="Consolas" w:eastAsia="Times New Roman" w:hAnsi="Consolas" w:cs="Times New Roman"/>
+          <w:color w:val="D4D4D4"/>
+          <w:sz w:val="21"/>
+          <w:szCs w:val="21"/>
+          <w:lang w:val="en-GB" w:eastAsia="de-AT"/>
+        </w:rPr>
+        <w:t>.</w:t>
+      </w:r>
+      <w:r>
+        <w:rPr>
+          <w:rFonts w:ascii="Consolas" w:eastAsia="Times New Roman" w:hAnsi="Consolas" w:cs="Times New Roman"/>
+          <w:color w:val="DCDCAA"/>
+          <w:sz w:val="21"/>
+          <w:szCs w:val="21"/>
+          <w:lang w:val="en-GB" w:eastAsia="de-AT"/>
+        </w:rPr>
+        <w:t>get</w:t>
+      </w:r>
+      <w:proofErr w:type="spellEnd"/>
+      <w:r>
+        <w:rPr>
+          <w:rFonts w:ascii="Consolas" w:eastAsia="Times New Roman" w:hAnsi="Consolas" w:cs="Times New Roman"/>
+          <w:color w:val="D4D4D4"/>
+          <w:sz w:val="21"/>
+          <w:szCs w:val="21"/>
+          <w:lang w:val="en-GB" w:eastAsia="de-AT"/>
+        </w:rPr>
+        <w:t>(</w:t>
+      </w:r>
+      <w:proofErr w:type="gramEnd"/>
+      <w:r>
+        <w:rPr>
+          <w:rFonts w:ascii="Consolas" w:eastAsia="Times New Roman" w:hAnsi="Consolas" w:cs="Times New Roman"/>
+          <w:color w:val="CE9178"/>
+          <w:sz w:val="21"/>
+          <w:szCs w:val="21"/>
+          <w:lang w:val="en-GB" w:eastAsia="de-AT"/>
+        </w:rPr>
+        <w:t>'/'</w:t>
+      </w:r>
+      <w:r>
+        <w:rPr>
+          <w:rFonts w:ascii="Consolas" w:eastAsia="Times New Roman" w:hAnsi="Consolas" w:cs="Times New Roman"/>
+          <w:color w:val="D4D4D4"/>
+          <w:sz w:val="21"/>
+          <w:szCs w:val="21"/>
+          <w:lang w:val="en-GB" w:eastAsia="de-AT"/>
+        </w:rPr>
+        <w:t>, (</w:t>
+      </w:r>
+      <w:proofErr w:type="spellStart"/>
+      <w:r>
+        <w:rPr>
+          <w:rFonts w:ascii="Consolas" w:eastAsia="Times New Roman" w:hAnsi="Consolas" w:cs="Times New Roman"/>
+          <w:color w:val="9CDCFE"/>
+          <w:sz w:val="21"/>
+          <w:szCs w:val="21"/>
+          <w:lang w:val="en-GB" w:eastAsia="de-AT"/>
+        </w:rPr>
+        <w:t>req</w:t>
+      </w:r>
+      <w:proofErr w:type="spellEnd"/>
+      <w:r>
+        <w:rPr>
+          <w:rFonts w:ascii="Consolas" w:eastAsia="Times New Roman" w:hAnsi="Consolas" w:cs="Times New Roman"/>
+          <w:color w:val="D4D4D4"/>
+          <w:sz w:val="21"/>
+          <w:szCs w:val="21"/>
+          <w:lang w:val="en-GB" w:eastAsia="de-AT"/>
+        </w:rPr>
+        <w:t xml:space="preserve">, </w:t>
+      </w:r>
+      <w:r>
+        <w:rPr>
+          <w:rFonts w:ascii="Consolas" w:eastAsia="Times New Roman" w:hAnsi="Consolas" w:cs="Times New Roman"/>
+          <w:color w:val="9CDCFE"/>
+          <w:sz w:val="21"/>
+          <w:szCs w:val="21"/>
+          <w:lang w:val="en-GB" w:eastAsia="de-AT"/>
+        </w:rPr>
+        <w:t>res</w:t>
+      </w:r>
+      <w:r>
+        <w:rPr>
+          <w:rFonts w:ascii="Consolas" w:eastAsia="Times New Roman" w:hAnsi="Consolas" w:cs="Times New Roman"/>
+          <w:color w:val="D4D4D4"/>
+          <w:sz w:val="21"/>
+          <w:szCs w:val="21"/>
+          <w:lang w:val="en-GB" w:eastAsia="de-AT"/>
+        </w:rPr>
+        <w:t xml:space="preserve">) </w:t>
+      </w:r>
+      <w:r>
+        <w:rPr>
+          <w:rFonts w:ascii="Consolas" w:eastAsia="Times New Roman" w:hAnsi="Consolas" w:cs="Times New Roman"/>
+          <w:color w:val="569CD6"/>
+          <w:sz w:val="21"/>
+          <w:szCs w:val="21"/>
+          <w:lang w:val="en-GB" w:eastAsia="de-AT"/>
+        </w:rPr>
+        <w:t>=&gt;</w:t>
+      </w:r>
+      <w:r>
+        <w:rPr>
+          <w:rFonts w:ascii="Consolas" w:eastAsia="Times New Roman" w:hAnsi="Consolas" w:cs="Times New Roman"/>
+          <w:color w:val="D4D4D4"/>
+          <w:sz w:val="21"/>
+          <w:szCs w:val="21"/>
+          <w:lang w:val="en-GB" w:eastAsia="de-AT"/>
+        </w:rPr>
+        <w:t xml:space="preserve"> {</w:t>
+      </w:r>
+    </w:p>
+    <w:p>
+      <w:pPr>
+        <w:rPr>
+          <w:lang w:val="en-GB"/>
+        </w:rPr>
+      </w:pPr>
+    </w:p>
+    <w:p>
+      <w:pPr>
+        <w:shd w:val="clear" w:color="auto" w:fill="1E1E1E"/>
+        <w:spacing w:line="285" w:lineRule="atLeast"/>
+        <w:rPr>
+          <w:rFonts w:ascii="Consolas" w:eastAsia="Times New Roman" w:hAnsi="Consolas" w:cs="Times New Roman"/>
+          <w:color w:val="D4D4D4"/>
+          <w:sz w:val="21"/>
+          <w:szCs w:val="21"/>
+          <w:lang w:val="en-GB" w:eastAsia="de-AT"/>
+        </w:rPr>
+      </w:pPr>
+      <w:proofErr w:type="spellStart"/>
+      <w:proofErr w:type="gramStart"/>
+      <w:r>
+        <w:rPr>
+          <w:rFonts w:ascii="Consolas" w:eastAsia="Times New Roman" w:hAnsi="Consolas" w:cs="Times New Roman"/>
+          <w:color w:val="9CDCFE"/>
+          <w:sz w:val="21"/>
+          <w:szCs w:val="21"/>
+          <w:lang w:val="en-GB" w:eastAsia="de-AT"/>
+        </w:rPr>
+        <w:t>app</w:t>
+      </w:r>
+      <w:r>
+        <w:rPr>
+          <w:rFonts w:ascii="Consolas" w:eastAsia="Times New Roman" w:hAnsi="Consolas" w:cs="Times New Roman"/>
+          <w:color w:val="D4D4D4"/>
+          <w:sz w:val="21"/>
+          <w:szCs w:val="21"/>
+          <w:lang w:val="en-GB" w:eastAsia="de-AT"/>
+        </w:rPr>
+        <w:t>.</w:t>
+      </w:r>
+      <w:r>
+        <w:rPr>
+          <w:rFonts w:ascii="Consolas" w:eastAsia="Times New Roman" w:hAnsi="Consolas" w:cs="Times New Roman"/>
+          <w:color w:val="DCDCAA"/>
+          <w:sz w:val="21"/>
+          <w:szCs w:val="21"/>
+          <w:lang w:val="en-GB" w:eastAsia="de-AT"/>
+        </w:rPr>
+        <w:t>get</w:t>
+      </w:r>
+      <w:proofErr w:type="spellEnd"/>
+      <w:r>
+        <w:rPr>
+          <w:rFonts w:ascii="Consolas" w:eastAsia="Times New Roman" w:hAnsi="Consolas" w:cs="Times New Roman"/>
+          <w:color w:val="D4D4D4"/>
+          <w:sz w:val="21"/>
+          <w:szCs w:val="21"/>
+          <w:lang w:val="en-GB" w:eastAsia="de-AT"/>
+        </w:rPr>
+        <w:t>(</w:t>
+      </w:r>
+      <w:proofErr w:type="gramEnd"/>
+      <w:r>
+        <w:rPr>
+          <w:rFonts w:ascii="Consolas" w:eastAsia="Times New Roman" w:hAnsi="Consolas" w:cs="Times New Roman"/>
+          <w:color w:val="CE9178"/>
+          <w:sz w:val="21"/>
+          <w:szCs w:val="21"/>
+          <w:lang w:val="en-GB" w:eastAsia="de-AT"/>
+        </w:rPr>
+        <w:t>'/</w:t>
+      </w:r>
+      <w:proofErr w:type="spellStart"/>
+      <w:r>
+        <w:rPr>
+          <w:rFonts w:ascii="Consolas" w:eastAsia="Times New Roman" w:hAnsi="Consolas" w:cs="Times New Roman"/>
+          <w:color w:val="CE9178"/>
+          <w:sz w:val="21"/>
+          <w:szCs w:val="21"/>
+          <w:lang w:val="en-GB" w:eastAsia="de-AT"/>
+        </w:rPr>
+        <w:t>HeadLines</w:t>
+      </w:r>
+      <w:proofErr w:type="spellEnd"/>
+      <w:r>
+        <w:rPr>
+          <w:rFonts w:ascii="Consolas" w:eastAsia="Times New Roman" w:hAnsi="Consolas" w:cs="Times New Roman"/>
+          <w:color w:val="CE9178"/>
+          <w:sz w:val="21"/>
+          <w:szCs w:val="21"/>
+          <w:lang w:val="en-GB" w:eastAsia="de-AT"/>
+        </w:rPr>
+        <w:t>'</w:t>
+      </w:r>
+      <w:r>
+        <w:rPr>
+          <w:rFonts w:ascii="Consolas" w:eastAsia="Times New Roman" w:hAnsi="Consolas" w:cs="Times New Roman"/>
+          <w:color w:val="D4D4D4"/>
+          <w:sz w:val="21"/>
+          <w:szCs w:val="21"/>
+          <w:lang w:val="en-GB" w:eastAsia="de-AT"/>
+        </w:rPr>
+        <w:t>, (</w:t>
+      </w:r>
+      <w:proofErr w:type="spellStart"/>
+      <w:r>
+        <w:rPr>
+          <w:rFonts w:ascii="Consolas" w:eastAsia="Times New Roman" w:hAnsi="Consolas" w:cs="Times New Roman"/>
+          <w:color w:val="9CDCFE"/>
+          <w:sz w:val="21"/>
+          <w:szCs w:val="21"/>
+          <w:lang w:val="en-GB" w:eastAsia="de-AT"/>
+        </w:rPr>
+        <w:t>req</w:t>
+      </w:r>
+      <w:proofErr w:type="spellEnd"/>
+      <w:r>
+        <w:rPr>
+          <w:rFonts w:ascii="Consolas" w:eastAsia="Times New Roman" w:hAnsi="Consolas" w:cs="Times New Roman"/>
+          <w:color w:val="D4D4D4"/>
+          <w:sz w:val="21"/>
+          <w:szCs w:val="21"/>
+          <w:lang w:val="en-GB" w:eastAsia="de-AT"/>
+        </w:rPr>
+        <w:t xml:space="preserve">, </w:t>
+      </w:r>
+      <w:r>
+        <w:rPr>
+          <w:rFonts w:ascii="Consolas" w:eastAsia="Times New Roman" w:hAnsi="Consolas" w:cs="Times New Roman"/>
+          <w:color w:val="9CDCFE"/>
+          <w:sz w:val="21"/>
+          <w:szCs w:val="21"/>
+          <w:lang w:val="en-GB" w:eastAsia="de-AT"/>
+        </w:rPr>
+        <w:t>res</w:t>
+      </w:r>
+      <w:r>
+        <w:rPr>
+          <w:rFonts w:ascii="Consolas" w:eastAsia="Times New Roman" w:hAnsi="Consolas" w:cs="Times New Roman"/>
+          <w:color w:val="D4D4D4"/>
+          <w:sz w:val="21"/>
+          <w:szCs w:val="21"/>
+          <w:lang w:val="en-GB" w:eastAsia="de-AT"/>
+        </w:rPr>
+        <w:t xml:space="preserve">) </w:t>
+      </w:r>
+      <w:r>
+        <w:rPr>
+          <w:rFonts w:ascii="Consolas" w:eastAsia="Times New Roman" w:hAnsi="Consolas" w:cs="Times New Roman"/>
+          <w:color w:val="569CD6"/>
+          <w:sz w:val="21"/>
+          <w:szCs w:val="21"/>
+          <w:lang w:val="en-GB" w:eastAsia="de-AT"/>
+        </w:rPr>
+        <w:t>=&gt;</w:t>
+      </w:r>
+      <w:r>
+        <w:rPr>
+          <w:rFonts w:ascii="Consolas" w:eastAsia="Times New Roman" w:hAnsi="Consolas" w:cs="Times New Roman"/>
+          <w:color w:val="D4D4D4"/>
+          <w:sz w:val="21"/>
+          <w:szCs w:val="21"/>
+          <w:lang w:val="en-GB" w:eastAsia="de-AT"/>
+        </w:rPr>
+        <w:t xml:space="preserve"> {</w:t>
+      </w:r>
+    </w:p>
+    <w:p>
+      <w:pPr>
+        <w:rPr>
+          <w:lang w:val="en-GB"/>
+        </w:rPr>
+      </w:pPr>
+    </w:p>
+    <w:p>
+      <w:pPr>
+        <w:rPr>
+          <w:b/>
+          <w:bCs/>
+          <w:lang w:val="de-AT"/>
+        </w:rPr>
+      </w:pPr>
+      <w:r>
+        <w:rPr>
+          <w:b/>
+          <w:bCs/>
+          <w:lang w:val="de-AT"/>
+        </w:rPr>
+        <w:t>NewsParams.js:</w:t>
+      </w:r>
+    </w:p>
+    <w:p>
+      <w:pPr>
+        <w:rPr>
+          <w:lang w:val="de-AT"/>
+        </w:rPr>
+      </w:pPr>
+    </w:p>
+    <w:p>
+      <w:pPr>
+        <w:rPr>
+          <w:lang w:val="de-AT"/>
+        </w:rPr>
+      </w:pPr>
+      <w:r>
+        <w:rPr>
+          <w:lang w:val="de-AT"/>
+        </w:rPr>
+        <w:t>Beide in etwa gleich</w:t>
+      </w:r>
+    </w:p>
+    <w:p>
+      <w:pPr>
+        <w:rPr>
+          <w:lang w:val="de-AT"/>
+        </w:rPr>
+      </w:pPr>
+    </w:p>
+    <w:p>
+      <w:pPr>
+        <w:rPr>
+          <w:b/>
+          <w:bCs/>
+          <w:lang w:val="de-AT"/>
+        </w:rPr>
+      </w:pPr>
+      <w:r>
+        <w:rPr>
+          <w:b/>
+          <w:bCs/>
+          <w:lang w:val="de-AT"/>
+        </w:rPr>
+        <w:t>Main.js</w:t>
+      </w:r>
+    </w:p>
+    <w:p>
+      <w:pPr>
+        <w:rPr>
+          <w:lang w:val="de-AT"/>
+        </w:rPr>
+      </w:pPr>
+    </w:p>
+    <w:p>
+      <w:pPr>
+        <w:rPr>
+          <w:b/>
+          <w:bCs/>
+          <w:lang w:val="de-AT"/>
+        </w:rPr>
+      </w:pPr>
+      <w:r>
+        <w:rPr>
+          <w:b/>
+          <w:bCs/>
+          <w:lang w:val="de-AT"/>
+        </w:rPr>
+        <w:t>CSS</w:t>
+      </w:r>
+    </w:p>
+    <w:p>
+      <w:pPr>
+        <w:rPr>
+          <w:lang w:val="de-AT"/>
+        </w:rPr>
+      </w:pPr>
+    </w:p>
+    <w:p>
+      <w:pPr>
+        <w:rPr>
+          <w:b/>
+          <w:bCs/>
+          <w:lang w:val="de-AT"/>
+        </w:rPr>
+      </w:pPr>
+    </w:p>
+    <w:p>
+      <w:pPr>
+        <w:rPr>
+          <w:lang w:val="de-AT"/>
+        </w:rPr>
+      </w:pPr>
+      <w:r>
+        <w:rPr>
+          <w:lang w:val="de-AT"/>
+        </w:rPr>
+        <w:t>Worauf seid ihr besonders stolz/was war besonders schwer:</w:t>
+      </w:r>
+    </w:p>
+    <w:p>
+      <w:pPr>
+        <w:rPr>
+          <w:lang w:val="de-AT"/>
+        </w:rPr>
+      </w:pPr>
       <w:bookmarkStart w:id="0" w:name="_GoBack"/>
       <w:bookmarkEnd w:id="0"/>
-    </w:p>
-    <w:p>
-      <w:pPr>
-        <w:rPr>
-          <w:lang w:val="de-AT"/>
-        </w:rPr>
-      </w:pPr>
-    </w:p>
-    <w:p>
-      <w:pPr>
-        <w:rPr>
-          <w:lang w:val="de-AT"/>
-        </w:rPr>
-      </w:pPr>
-      <w:r>
-        <w:rPr>
-          <w:lang w:val="de-AT"/>
-        </w:rPr>
-        <w:t>Sachs:</w:t>
-      </w:r>
-    </w:p>
-    <w:p>
-      <w:pPr>
-        <w:rPr>
-          <w:lang w:val="de-AT"/>
-        </w:rPr>
-      </w:pPr>
-    </w:p>
-    <w:p>
-      <w:pPr>
-        <w:rPr>
-          <w:lang w:val="de-AT"/>
-        </w:rPr>
-      </w:pPr>
-    </w:p>
-    <w:p>
-      <w:pPr>
-        <w:rPr>
-          <w:lang w:val="de-AT"/>
-        </w:rPr>
-      </w:pPr>
-      <w:r>
-        <w:rPr>
-          <w:lang w:val="de-AT"/>
-        </w:rPr>
-        <w:t>Worauf seid ihr besonders stolz/was war besonders schwer:</w:t>
-      </w:r>
     </w:p>
     <w:sectPr>
       <w:pgSz w:w="11900" w:h="16840"/>
@@ -810,6 +2100,44 @@
     </w:sectPr>
   </w:body>
 </w:document>
+</file>
+
+<file path=word/endnotes.xml><?xml version="1.0" encoding="utf-8"?>
+<w:endnotes xmlns:wpc="http://schemas.microsoft.com/office/word/2010/wordprocessingCanvas" xmlns:cx="http://schemas.microsoft.com/office/drawing/2014/chartex" xmlns:cx1="http://schemas.microsoft.com/office/drawing/2015/9/8/chartex" xmlns:cx2="http://schemas.microsoft.com/office/drawing/2015/10/21/chartex" xmlns:cx3="http://schemas.microsoft.com/office/drawing/2016/5/9/chartex" xmlns:cx4="http://schemas.microsoft.com/office/drawing/2016/5/10/chartex" xmlns:cx5="http://schemas.microsoft.com/office/drawing/2016/5/11/chartex" xmlns:cx6="http://schemas.microsoft.com/office/drawing/2016/5/12/chartex" xmlns:cx7="http://schemas.microsoft.com/office/drawing/2016/5/13/chartex" xmlns:cx8="http://schemas.microsoft.com/office/drawing/2016/5/14/chartex" xmlns:mc="http://schemas.openxmlformats.org/markup-compatibility/2006" xmlns:aink="http://schemas.microsoft.com/office/drawing/2016/ink" xmlns:am3d="http://schemas.microsoft.com/office/drawing/2017/model3d" xmlns:o="urn:schemas-microsoft-com:office:office" xmlns:r="http://schemas.openxmlformats.org/officeDocument/2006/relationships" xmlns:m="http://schemas.openxmlformats.org/officeDocument/2006/math" xmlns:v="urn:schemas-microsoft-com:vml" xmlns:wp14="http://schemas.microsoft.com/office/word/2010/wordprocessingDrawing" xmlns:wp="http://schemas.openxmlformats.org/drawingml/2006/wordprocessingDrawing" xmlns:w10="urn:schemas-microsoft-com:office:word" xmlns:w="http://schemas.openxmlformats.org/wordprocessingml/2006/main" xmlns:w14="http://schemas.microsoft.com/office/word/2010/wordml" xmlns:w15="http://schemas.microsoft.com/office/word/2012/wordml" xmlns:w16cid="http://schemas.microsoft.com/office/word/2016/wordml/cid" xmlns:w16se="http://schemas.microsoft.com/office/word/2015/wordml/symex" xmlns:wpg="http://schemas.microsoft.com/office/word/2010/wordprocessingGroup" xmlns:wpi="http://schemas.microsoft.com/office/word/2010/wordprocessingInk" xmlns:wne="http://schemas.microsoft.com/office/word/2006/wordml" xmlns:wps="http://schemas.microsoft.com/office/word/2010/wordprocessingShape" mc:Ignorable="w14 w15 w16se w16cid wp14">
+  <w:endnote w:type="separator" w:id="-1">
+    <w:p>
+      <w:r>
+        <w:separator/>
+      </w:r>
+    </w:p>
+  </w:endnote>
+  <w:endnote w:type="continuationSeparator" w:id="0">
+    <w:p>
+      <w:r>
+        <w:continuationSeparator/>
+      </w:r>
+    </w:p>
+  </w:endnote>
+</w:endnotes>
+</file>
+
+<file path=word/footnotes.xml><?xml version="1.0" encoding="utf-8"?>
+<w:footnotes xmlns:wpc="http://schemas.microsoft.com/office/word/2010/wordprocessingCanvas" xmlns:cx="http://schemas.microsoft.com/office/drawing/2014/chartex" xmlns:cx1="http://schemas.microsoft.com/office/drawing/2015/9/8/chartex" xmlns:cx2="http://schemas.microsoft.com/office/drawing/2015/10/21/chartex" xmlns:cx3="http://schemas.microsoft.com/office/drawing/2016/5/9/chartex" xmlns:cx4="http://schemas.microsoft.com/office/drawing/2016/5/10/chartex" xmlns:cx5="http://schemas.microsoft.com/office/drawing/2016/5/11/chartex" xmlns:cx6="http://schemas.microsoft.com/office/drawing/2016/5/12/chartex" xmlns:cx7="http://schemas.microsoft.com/office/drawing/2016/5/13/chartex" xmlns:cx8="http://schemas.microsoft.com/office/drawing/2016/5/14/chartex" xmlns:mc="http://schemas.openxmlformats.org/markup-compatibility/2006" xmlns:aink="http://schemas.microsoft.com/office/drawing/2016/ink" xmlns:am3d="http://schemas.microsoft.com/office/drawing/2017/model3d" xmlns:o="urn:schemas-microsoft-com:office:office" xmlns:r="http://schemas.openxmlformats.org/officeDocument/2006/relationships" xmlns:m="http://schemas.openxmlformats.org/officeDocument/2006/math" xmlns:v="urn:schemas-microsoft-com:vml" xmlns:wp14="http://schemas.microsoft.com/office/word/2010/wordprocessingDrawing" xmlns:wp="http://schemas.openxmlformats.org/drawingml/2006/wordprocessingDrawing" xmlns:w10="urn:schemas-microsoft-com:office:word" xmlns:w="http://schemas.openxmlformats.org/wordprocessingml/2006/main" xmlns:w14="http://schemas.microsoft.com/office/word/2010/wordml" xmlns:w15="http://schemas.microsoft.com/office/word/2012/wordml" xmlns:w16cid="http://schemas.microsoft.com/office/word/2016/wordml/cid" xmlns:w16se="http://schemas.microsoft.com/office/word/2015/wordml/symex" xmlns:wpg="http://schemas.microsoft.com/office/word/2010/wordprocessingGroup" xmlns:wpi="http://schemas.microsoft.com/office/word/2010/wordprocessingInk" xmlns:wne="http://schemas.microsoft.com/office/word/2006/wordml" xmlns:wps="http://schemas.microsoft.com/office/word/2010/wordprocessingShape" mc:Ignorable="w14 w15 w16se w16cid wp14">
+  <w:footnote w:type="separator" w:id="-1">
+    <w:p>
+      <w:r>
+        <w:separator/>
+      </w:r>
+    </w:p>
+  </w:footnote>
+  <w:footnote w:type="continuationSeparator" w:id="0">
+    <w:p>
+      <w:r>
+        <w:continuationSeparator/>
+      </w:r>
+    </w:p>
+  </w:footnote>
+</w:footnotes>
 </file>
 
 <file path=word/numbering.xml><?xml version="1.0" encoding="utf-8"?>
@@ -1367,7 +2695,6 @@
     <w:name w:val="Hyperlink"/>
     <w:basedOn w:val="Absatz-Standardschriftart"/>
     <w:uiPriority w:val="99"/>
-    <w:semiHidden/>
     <w:unhideWhenUsed/>
     <w:rsid w:val="00351241"/>
     <w:rPr>
@@ -1385,6 +2712,60 @@
       <w:ind w:left="720"/>
       <w:contextualSpacing/>
     </w:pPr>
+  </w:style>
+  <w:style w:type="character" w:styleId="NichtaufgelsteErwhnung">
+    <w:name w:val="Unresolved Mention"/>
+    <w:basedOn w:val="Absatz-Standardschriftart"/>
+    <w:uiPriority w:val="99"/>
+    <w:semiHidden/>
+    <w:unhideWhenUsed/>
+    <w:rsid w:val="00B522F1"/>
+    <w:rPr>
+      <w:color w:val="605E5C"/>
+      <w:shd w:val="clear" w:color="auto" w:fill="E1DFDD"/>
+    </w:rPr>
+  </w:style>
+  <w:style w:type="paragraph" w:styleId="Kopfzeile">
+    <w:name w:val="header"/>
+    <w:basedOn w:val="Standard"/>
+    <w:link w:val="KopfzeileZchn"/>
+    <w:uiPriority w:val="99"/>
+    <w:unhideWhenUsed/>
+    <w:rsid w:val="00143872"/>
+    <w:pPr>
+      <w:tabs>
+        <w:tab w:val="center" w:pos="4536"/>
+        <w:tab w:val="right" w:pos="9072"/>
+      </w:tabs>
+    </w:pPr>
+  </w:style>
+  <w:style w:type="character" w:customStyle="1" w:styleId="KopfzeileZchn">
+    <w:name w:val="Kopfzeile Zchn"/>
+    <w:basedOn w:val="Absatz-Standardschriftart"/>
+    <w:link w:val="Kopfzeile"/>
+    <w:uiPriority w:val="99"/>
+    <w:rsid w:val="00143872"/>
+  </w:style>
+  <w:style w:type="paragraph" w:styleId="Fuzeile">
+    <w:name w:val="footer"/>
+    <w:basedOn w:val="Standard"/>
+    <w:link w:val="FuzeileZchn"/>
+    <w:uiPriority w:val="99"/>
+    <w:unhideWhenUsed/>
+    <w:rsid w:val="00143872"/>
+    <w:pPr>
+      <w:tabs>
+        <w:tab w:val="center" w:pos="4536"/>
+        <w:tab w:val="right" w:pos="9072"/>
+      </w:tabs>
+    </w:pPr>
+  </w:style>
+  <w:style w:type="character" w:customStyle="1" w:styleId="FuzeileZchn">
+    <w:name w:val="Fußzeile Zchn"/>
+    <w:basedOn w:val="Absatz-Standardschriftart"/>
+    <w:link w:val="Fuzeile"/>
+    <w:uiPriority w:val="99"/>
+    <w:rsid w:val="00143872"/>
   </w:style>
 </w:styles>
 </file>

</xml_diff>